<commit_message>
Versiones finales segunda entrega
</commit_message>
<xml_diff>
--- a/Documentos/Reporte de Tareas_ Listado.docx
+++ b/Documentos/Reporte de Tareas_ Listado.docx
@@ -6,14 +6,18 @@
       <w:pPr>
         <w:rPr>
           <w:b w:val="1"/>
-        </w:rPr>
-      </w:pPr>
-      <w:r>
-        <w:rPr>
-          <w:b w:val="1"/>
-          <w:rtl w:val="0"/>
-        </w:rPr>
-        <w:t xml:space="preserve">Primer Prototipo</w:t>
+          <w:sz w:val="36"/>
+          <w:szCs w:val="36"/>
+        </w:rPr>
+      </w:pPr>
+      <w:r>
+        <w:rPr>
+          <w:b w:val="1"/>
+          <w:sz w:val="36"/>
+          <w:szCs w:val="36"/>
+          <w:rtl w:val="0"/>
+        </w:rPr>
+        <w:t xml:space="preserve">Primer Iteración</w:t>
       </w:r>
     </w:p>
     <w:p>
@@ -929,7 +933,7 @@
           <w:b w:val="1"/>
           <w:rtl w:val="0"/>
         </w:rPr>
-        <w:t xml:space="preserve">Definición del objetivo del proyecto y sistema (En proceso)</w:t>
+        <w:t xml:space="preserve">Definición del objetivo del proyecto y sistema (Terminado)</w:t>
       </w:r>
     </w:p>
     <w:p>
@@ -941,7 +945,7 @@
         <w:rPr>
           <w:rtl w:val="0"/>
         </w:rPr>
-        <w:t xml:space="preserve">-Definición del objetivo sistema</w:t>
+        <w:t xml:space="preserve">-Definición del objetivo sistema  (Kevin)</w:t>
       </w:r>
     </w:p>
     <w:p>
@@ -962,7 +966,7 @@
           <w:b w:val="1"/>
           <w:rtl w:val="0"/>
         </w:rPr>
-        <w:t xml:space="preserve">(Terminado)</w:t>
+        <w:t xml:space="preserve">(Heriberto)</w:t>
       </w:r>
     </w:p>
     <w:p>
@@ -1175,7 +1179,7 @@
         <w:rPr>
           <w:rtl w:val="0"/>
         </w:rPr>
-        <w:t xml:space="preserve">-Orientadoras (Gerardo y Daniel) </w:t>
+        <w:t xml:space="preserve">-Orientadoras (Gerardo y Kevin) </w:t>
       </w:r>
       <w:r>
         <w:rPr>
@@ -1354,6 +1358,3376 @@
     <w:p>
       <w:pPr>
         <w:ind w:left="0" w:firstLine="0"/>
+        <w:rPr>
+          <w:b w:val="1"/>
+        </w:rPr>
+      </w:pPr>
+      <w:r>
+        <w:rPr>
+          <w:rtl w:val="0"/>
+        </w:rPr>
+      </w:r>
+    </w:p>
+    <w:p>
+      <w:pPr>
+        <w:ind w:left="0" w:firstLine="0"/>
+        <w:rPr>
+          <w:b w:val="1"/>
+        </w:rPr>
+      </w:pPr>
+      <w:r>
+        <w:rPr>
+          <w:rtl w:val="0"/>
+        </w:rPr>
+      </w:r>
+    </w:p>
+    <w:p>
+      <w:pPr>
+        <w:ind w:left="0" w:firstLine="0"/>
+        <w:rPr>
+          <w:b w:val="1"/>
+          <w:sz w:val="60"/>
+          <w:szCs w:val="60"/>
+        </w:rPr>
+      </w:pPr>
+      <w:r>
+        <w:rPr>
+          <w:b w:val="1"/>
+          <w:sz w:val="60"/>
+          <w:szCs w:val="60"/>
+          <w:rtl w:val="0"/>
+        </w:rPr>
+        <w:t xml:space="preserve">Segunda Iteración</w:t>
+      </w:r>
+    </w:p>
+    <w:p>
+      <w:pPr>
+        <w:rPr>
+          <w:b w:val="1"/>
+        </w:rPr>
+      </w:pPr>
+      <w:r>
+        <w:rPr>
+          <w:b w:val="1"/>
+          <w:rtl w:val="0"/>
+        </w:rPr>
+        <w:t xml:space="preserve">Planeación de busqueda de informacion </w:t>
+      </w:r>
+    </w:p>
+    <w:p>
+      <w:pPr>
+        <w:numPr>
+          <w:ilvl w:val="0"/>
+          <w:numId w:val="2"/>
+        </w:numPr>
+        <w:ind w:left="720" w:hanging="360"/>
+        <w:rPr>
+          <w:b w:val="1"/>
+        </w:rPr>
+      </w:pPr>
+      <w:r>
+        <w:rPr>
+          <w:b w:val="1"/>
+          <w:rtl w:val="0"/>
+        </w:rPr>
+        <w:t xml:space="preserve">Definición de stakeholders (Completada)  </w:t>
+      </w:r>
+    </w:p>
+    <w:p>
+      <w:pPr>
+        <w:numPr>
+          <w:ilvl w:val="0"/>
+          <w:numId w:val="2"/>
+        </w:numPr>
+        <w:ind w:left="720" w:hanging="360"/>
+        <w:rPr>
+          <w:b w:val="1"/>
+        </w:rPr>
+      </w:pPr>
+      <w:r>
+        <w:rPr>
+          <w:b w:val="1"/>
+          <w:rtl w:val="0"/>
+        </w:rPr>
+        <w:t xml:space="preserve">Definición de técnicas de educción (Completadas)</w:t>
+      </w:r>
+    </w:p>
+    <w:p>
+      <w:pPr>
+        <w:numPr>
+          <w:ilvl w:val="0"/>
+          <w:numId w:val="2"/>
+        </w:numPr>
+        <w:ind w:left="720" w:hanging="360"/>
+        <w:rPr>
+          <w:b w:val="1"/>
+        </w:rPr>
+      </w:pPr>
+      <w:r>
+        <w:rPr>
+          <w:b w:val="1"/>
+          <w:rtl w:val="0"/>
+        </w:rPr>
+        <w:t xml:space="preserve">Definición de plantillas de preguntas (En proceso) </w:t>
+      </w:r>
+    </w:p>
+    <w:p>
+      <w:pPr>
+        <w:rPr>
+          <w:b w:val="1"/>
+        </w:rPr>
+      </w:pPr>
+      <w:r>
+        <w:rPr>
+          <w:rtl w:val="0"/>
+        </w:rPr>
+      </w:r>
+    </w:p>
+    <w:p>
+      <w:pPr>
+        <w:ind w:left="720" w:firstLine="0"/>
+        <w:rPr>
+          <w:b w:val="1"/>
+        </w:rPr>
+      </w:pPr>
+      <w:r>
+        <w:rPr>
+          <w:rtl w:val="0"/>
+        </w:rPr>
+      </w:r>
+    </w:p>
+    <w:p>
+      <w:pPr>
+        <w:ind w:left="720" w:firstLine="0"/>
+        <w:rPr>
+          <w:b w:val="1"/>
+        </w:rPr>
+      </w:pPr>
+      <w:r>
+        <w:rPr>
+          <w:rtl w:val="0"/>
+        </w:rPr>
+      </w:r>
+    </w:p>
+    <w:p>
+      <w:pPr>
+        <w:rPr>
+          <w:b w:val="1"/>
+        </w:rPr>
+      </w:pPr>
+      <w:r>
+        <w:rPr>
+          <w:b w:val="1"/>
+          <w:rtl w:val="0"/>
+        </w:rPr>
+        <w:t xml:space="preserve">Conceptualización (Requerimientos, Personas y Objetivos)  </w:t>
+      </w:r>
+    </w:p>
+    <w:p>
+      <w:pPr>
+        <w:numPr>
+          <w:ilvl w:val="0"/>
+          <w:numId w:val="2"/>
+        </w:numPr>
+        <w:ind w:left="720" w:hanging="360"/>
+        <w:rPr>
+          <w:b w:val="1"/>
+        </w:rPr>
+      </w:pPr>
+      <w:r>
+        <w:rPr>
+          <w:b w:val="1"/>
+          <w:rtl w:val="0"/>
+        </w:rPr>
+        <w:t xml:space="preserve">Definición del objetivo del proyecto y sistema (En proceso)</w:t>
+      </w:r>
+    </w:p>
+    <w:p>
+      <w:pPr>
+        <w:numPr>
+          <w:ilvl w:val="0"/>
+          <w:numId w:val="2"/>
+        </w:numPr>
+        <w:ind w:left="720" w:hanging="360"/>
+        <w:rPr>
+          <w:b w:val="1"/>
+        </w:rPr>
+      </w:pPr>
+      <w:r>
+        <w:rPr>
+          <w:b w:val="1"/>
+          <w:rtl w:val="0"/>
+        </w:rPr>
+        <w:t xml:space="preserve">Definición de requerimientos funcionales y no funcionales (En proceso)</w:t>
+      </w:r>
+    </w:p>
+    <w:p>
+      <w:pPr>
+        <w:numPr>
+          <w:ilvl w:val="0"/>
+          <w:numId w:val="2"/>
+        </w:numPr>
+        <w:ind w:left="720" w:hanging="360"/>
+        <w:rPr>
+          <w:b w:val="1"/>
+        </w:rPr>
+      </w:pPr>
+      <w:r>
+        <w:rPr>
+          <w:b w:val="1"/>
+          <w:rtl w:val="0"/>
+        </w:rPr>
+        <w:t xml:space="preserve">Definición de personas (En proceso)</w:t>
+      </w:r>
+    </w:p>
+    <w:p>
+      <w:pPr>
+        <w:numPr>
+          <w:ilvl w:val="0"/>
+          <w:numId w:val="2"/>
+        </w:numPr>
+        <w:ind w:left="720" w:hanging="360"/>
+        <w:rPr>
+          <w:b w:val="1"/>
+        </w:rPr>
+      </w:pPr>
+      <w:r>
+        <w:rPr>
+          <w:b w:val="1"/>
+          <w:rtl w:val="0"/>
+        </w:rPr>
+        <w:t xml:space="preserve">Definición de escenarios (En proceso)</w:t>
+      </w:r>
+    </w:p>
+    <w:p>
+      <w:pPr>
+        <w:numPr>
+          <w:ilvl w:val="0"/>
+          <w:numId w:val="2"/>
+        </w:numPr>
+        <w:ind w:left="720" w:hanging="360"/>
+        <w:rPr>
+          <w:b w:val="1"/>
+        </w:rPr>
+      </w:pPr>
+      <w:r>
+        <w:rPr>
+          <w:b w:val="1"/>
+          <w:rtl w:val="0"/>
+        </w:rPr>
+        <w:t xml:space="preserve">Entrevistas(En proceso) </w:t>
+      </w:r>
+    </w:p>
+    <w:p>
+      <w:pPr>
+        <w:numPr>
+          <w:ilvl w:val="0"/>
+          <w:numId w:val="2"/>
+        </w:numPr>
+        <w:ind w:left="720" w:hanging="360"/>
+        <w:rPr>
+          <w:b w:val="1"/>
+        </w:rPr>
+      </w:pPr>
+      <w:r>
+        <w:rPr>
+          <w:b w:val="1"/>
+          <w:rtl w:val="0"/>
+        </w:rPr>
+        <w:t xml:space="preserve">Análisis de criterios de usabilidad</w:t>
+      </w:r>
+    </w:p>
+    <w:p>
+      <w:pPr>
+        <w:ind w:left="720" w:firstLine="0"/>
+        <w:rPr>
+          <w:b w:val="1"/>
+        </w:rPr>
+      </w:pPr>
+      <w:r>
+        <w:rPr>
+          <w:rtl w:val="0"/>
+        </w:rPr>
+      </w:r>
+    </w:p>
+    <w:p>
+      <w:pPr>
+        <w:rPr>
+          <w:b w:val="1"/>
+        </w:rPr>
+      </w:pPr>
+      <w:r>
+        <w:rPr>
+          <w:rtl w:val="0"/>
+        </w:rPr>
+      </w:r>
+    </w:p>
+    <w:p>
+      <w:pPr>
+        <w:rPr>
+          <w:b w:val="1"/>
+        </w:rPr>
+      </w:pPr>
+      <w:r>
+        <w:rPr>
+          <w:b w:val="1"/>
+          <w:rtl w:val="0"/>
+        </w:rPr>
+        <w:t xml:space="preserve">Prototipado</w:t>
+      </w:r>
+    </w:p>
+    <w:p>
+      <w:pPr>
+        <w:numPr>
+          <w:ilvl w:val="0"/>
+          <w:numId w:val="1"/>
+        </w:numPr>
+        <w:ind w:left="720" w:hanging="360"/>
+        <w:rPr>
+          <w:b w:val="1"/>
+        </w:rPr>
+      </w:pPr>
+      <w:r>
+        <w:rPr>
+          <w:b w:val="1"/>
+          <w:rtl w:val="0"/>
+        </w:rPr>
+        <w:t xml:space="preserve">Elección del sistema de prototipado (En proceso) </w:t>
+      </w:r>
+    </w:p>
+    <w:p>
+      <w:pPr>
+        <w:numPr>
+          <w:ilvl w:val="0"/>
+          <w:numId w:val="1"/>
+        </w:numPr>
+        <w:ind w:left="720" w:hanging="360"/>
+        <w:rPr>
+          <w:b w:val="1"/>
+        </w:rPr>
+      </w:pPr>
+      <w:r>
+        <w:rPr>
+          <w:b w:val="1"/>
+          <w:rtl w:val="0"/>
+        </w:rPr>
+        <w:t xml:space="preserve">Diseño de Wireframes No asignado</w:t>
+      </w:r>
+    </w:p>
+    <w:p>
+      <w:pPr>
+        <w:ind w:left="720" w:firstLine="0"/>
+        <w:rPr>
+          <w:b w:val="1"/>
+        </w:rPr>
+      </w:pPr>
+      <w:r>
+        <w:rPr>
+          <w:rtl w:val="0"/>
+        </w:rPr>
+      </w:r>
+    </w:p>
+    <w:p>
+      <w:pPr>
+        <w:rPr>
+          <w:b w:val="1"/>
+        </w:rPr>
+      </w:pPr>
+      <w:r>
+        <w:rPr>
+          <w:rtl w:val="0"/>
+        </w:rPr>
+      </w:r>
+    </w:p>
+    <w:p>
+      <w:pPr>
+        <w:rPr>
+          <w:b w:val="1"/>
+        </w:rPr>
+      </w:pPr>
+      <w:r>
+        <w:rPr>
+          <w:b w:val="1"/>
+          <w:rtl w:val="0"/>
+        </w:rPr>
+        <w:t xml:space="preserve">Test Usuario</w:t>
+      </w:r>
+    </w:p>
+    <w:p>
+      <w:pPr>
+        <w:rPr>
+          <w:b w:val="1"/>
+        </w:rPr>
+      </w:pPr>
+      <w:r>
+        <w:rPr>
+          <w:rtl w:val="0"/>
+        </w:rPr>
+      </w:r>
+    </w:p>
+    <w:p>
+      <w:pPr>
+        <w:rPr>
+          <w:b w:val="1"/>
+        </w:rPr>
+      </w:pPr>
+      <w:r>
+        <w:rPr>
+          <w:rtl w:val="0"/>
+        </w:rPr>
+      </w:r>
+    </w:p>
+    <w:p>
+      <w:pPr>
+        <w:rPr>
+          <w:b w:val="1"/>
+        </w:rPr>
+      </w:pPr>
+      <w:r>
+        <w:rPr>
+          <w:b w:val="1"/>
+          <w:rtl w:val="0"/>
+        </w:rPr>
+        <w:t xml:space="preserve">Implantación </w:t>
+      </w:r>
+    </w:p>
+    <w:p>
+      <w:pPr>
+        <w:rPr>
+          <w:b w:val="1"/>
+        </w:rPr>
+      </w:pPr>
+      <w:r>
+        <w:rPr>
+          <w:rtl w:val="0"/>
+        </w:rPr>
+      </w:r>
+    </w:p>
+    <w:p>
+      <w:pPr>
+        <w:rPr>
+          <w:b w:val="1"/>
+        </w:rPr>
+      </w:pPr>
+      <w:r>
+        <w:rPr>
+          <w:rtl w:val="0"/>
+        </w:rPr>
+      </w:r>
+    </w:p>
+    <w:p>
+      <w:pPr>
+        <w:rPr>
+          <w:b w:val="1"/>
+        </w:rPr>
+      </w:pPr>
+      <w:r>
+        <w:rPr>
+          <w:rtl w:val="0"/>
+        </w:rPr>
+      </w:r>
+    </w:p>
+    <w:p>
+      <w:pPr>
+        <w:rPr>
+          <w:b w:val="1"/>
+        </w:rPr>
+      </w:pPr>
+      <w:r>
+        <w:rPr>
+          <w:rtl w:val="0"/>
+        </w:rPr>
+      </w:r>
+    </w:p>
+    <w:p>
+      <w:pPr>
+        <w:rPr>
+          <w:b w:val="1"/>
+        </w:rPr>
+      </w:pPr>
+      <w:r>
+        <w:rPr>
+          <w:rtl w:val="0"/>
+        </w:rPr>
+      </w:r>
+    </w:p>
+    <w:p>
+      <w:pPr>
+        <w:rPr>
+          <w:b w:val="1"/>
+        </w:rPr>
+      </w:pPr>
+      <w:r>
+        <w:rPr>
+          <w:rtl w:val="0"/>
+        </w:rPr>
+      </w:r>
+    </w:p>
+    <w:p>
+      <w:pPr>
+        <w:rPr/>
+      </w:pPr>
+      <w:r>
+        <w:rPr>
+          <w:b w:val="1"/>
+          <w:rtl w:val="0"/>
+        </w:rPr>
+        <w:t xml:space="preserve">Nota: </w:t>
+      </w:r>
+      <w:r>
+        <w:rPr>
+          <w:rtl w:val="0"/>
+        </w:rPr>
+        <w:t xml:space="preserve">Las fechas sobre la terminación y revisión de las tareas se encuentran en la Bitacora del repositorio</w:t>
+      </w:r>
+    </w:p>
+    <w:p>
+      <w:pPr>
+        <w:rPr>
+          <w:b w:val="1"/>
+        </w:rPr>
+      </w:pPr>
+      <w:r>
+        <w:rPr>
+          <w:b w:val="1"/>
+          <w:rtl w:val="0"/>
+        </w:rPr>
+        <w:t xml:space="preserve">Tareas terminadas por integrante (primera entrega)</w:t>
+      </w:r>
+    </w:p>
+    <w:p>
+      <w:pPr>
+        <w:rPr>
+          <w:b w:val="1"/>
+        </w:rPr>
+      </w:pPr>
+      <w:r>
+        <w:rPr>
+          <w:b w:val="1"/>
+          <w:rtl w:val="0"/>
+        </w:rPr>
+        <w:t xml:space="preserve">Gerardo</w:t>
+      </w:r>
+    </w:p>
+    <w:p>
+      <w:pPr>
+        <w:rPr/>
+      </w:pPr>
+      <w:r>
+        <w:rPr>
+          <w:rtl w:val="0"/>
+        </w:rPr>
+        <w:t xml:space="preserve">-Revisión diagrama de contexto</w:t>
+      </w:r>
+    </w:p>
+    <w:p>
+      <w:pPr>
+        <w:rPr/>
+      </w:pPr>
+      <w:r>
+        <w:rPr>
+          <w:rtl w:val="0"/>
+        </w:rPr>
+        <w:t xml:space="preserve">-Investigación técnicas de educción </w:t>
+      </w:r>
+    </w:p>
+    <w:p>
+      <w:pPr>
+        <w:rPr/>
+      </w:pPr>
+      <w:r>
+        <w:rPr>
+          <w:rtl w:val="0"/>
+        </w:rPr>
+        <w:t xml:space="preserve">-Entrevista Orientadoras</w:t>
+      </w:r>
+    </w:p>
+    <w:p>
+      <w:pPr>
+        <w:rPr/>
+      </w:pPr>
+      <w:r>
+        <w:rPr>
+          <w:rtl w:val="0"/>
+        </w:rPr>
+        <w:t xml:space="preserve">-Plantilla orientadoras</w:t>
+      </w:r>
+    </w:p>
+    <w:p>
+      <w:pPr>
+        <w:rPr/>
+      </w:pPr>
+      <w:r>
+        <w:rPr>
+          <w:rtl w:val="0"/>
+        </w:rPr>
+        <w:t xml:space="preserve">-Requerimientos no funcionales</w:t>
+      </w:r>
+    </w:p>
+    <w:p>
+      <w:pPr>
+        <w:rPr/>
+      </w:pPr>
+      <w:r>
+        <w:rPr>
+          <w:rtl w:val="0"/>
+        </w:rPr>
+        <w:t xml:space="preserve">-Reporte de tareas</w:t>
+      </w:r>
+    </w:p>
+    <w:p>
+      <w:pPr>
+        <w:rPr>
+          <w:b w:val="1"/>
+        </w:rPr>
+      </w:pPr>
+      <w:r>
+        <w:rPr>
+          <w:b w:val="1"/>
+          <w:rtl w:val="0"/>
+        </w:rPr>
+        <w:t xml:space="preserve">Kevin </w:t>
+      </w:r>
+    </w:p>
+    <w:p>
+      <w:pPr>
+        <w:rPr/>
+      </w:pPr>
+      <w:r>
+        <w:rPr>
+          <w:rtl w:val="0"/>
+        </w:rPr>
+        <w:t xml:space="preserve">-Objetivo del sistema</w:t>
+      </w:r>
+    </w:p>
+    <w:p>
+      <w:pPr>
+        <w:rPr/>
+      </w:pPr>
+      <w:r>
+        <w:rPr>
+          <w:b w:val="1"/>
+          <w:rtl w:val="0"/>
+        </w:rPr>
+        <w:t xml:space="preserve">-</w:t>
+      </w:r>
+      <w:r>
+        <w:rPr>
+          <w:rtl w:val="0"/>
+        </w:rPr>
+        <w:t xml:space="preserve">-Revisión de diagrama de contexto</w:t>
+      </w:r>
+    </w:p>
+    <w:p>
+      <w:pPr>
+        <w:rPr/>
+      </w:pPr>
+      <w:r>
+        <w:rPr>
+          <w:rtl w:val="0"/>
+        </w:rPr>
+        <w:t xml:space="preserve">-Definición de personas</w:t>
+      </w:r>
+    </w:p>
+    <w:p>
+      <w:pPr>
+        <w:rPr/>
+      </w:pPr>
+      <w:r>
+        <w:rPr>
+          <w:rtl w:val="0"/>
+        </w:rPr>
+        <w:t xml:space="preserve">-Definición de requerimientos funcionales</w:t>
+      </w:r>
+    </w:p>
+    <w:p>
+      <w:pPr>
+        <w:rPr/>
+      </w:pPr>
+      <w:r>
+        <w:rPr>
+          <w:rtl w:val="0"/>
+        </w:rPr>
+        <w:t xml:space="preserve">-Presentación primera entrega</w:t>
+      </w:r>
+    </w:p>
+    <w:p>
+      <w:pPr>
+        <w:rPr/>
+      </w:pPr>
+      <w:r>
+        <w:rPr>
+          <w:rtl w:val="0"/>
+        </w:rPr>
+        <w:t xml:space="preserve">-Investigación técnicas de educción</w:t>
+      </w:r>
+    </w:p>
+    <w:p>
+      <w:pPr>
+        <w:rPr/>
+      </w:pPr>
+      <w:r>
+        <w:rPr>
+          <w:rtl w:val="0"/>
+        </w:rPr>
+        <w:t xml:space="preserve">-Entrevistas orientadoras</w:t>
+      </w:r>
+    </w:p>
+    <w:p>
+      <w:pPr>
+        <w:rPr/>
+      </w:pPr>
+      <w:r>
+        <w:rPr>
+          <w:rtl w:val="0"/>
+        </w:rPr>
+        <w:t xml:space="preserve">-Resultados encuestas</w:t>
+      </w:r>
+    </w:p>
+    <w:p>
+      <w:pPr>
+        <w:rPr>
+          <w:b w:val="1"/>
+        </w:rPr>
+      </w:pPr>
+      <w:r>
+        <w:rPr>
+          <w:b w:val="1"/>
+          <w:rtl w:val="0"/>
+        </w:rPr>
+        <w:t xml:space="preserve">Daniel </w:t>
+      </w:r>
+    </w:p>
+    <w:p>
+      <w:pPr>
+        <w:rPr/>
+      </w:pPr>
+      <w:r>
+        <w:rPr>
+          <w:rtl w:val="0"/>
+        </w:rPr>
+        <w:t xml:space="preserve">-Diagrama de contexto</w:t>
+      </w:r>
+    </w:p>
+    <w:p>
+      <w:pPr>
+        <w:rPr/>
+      </w:pPr>
+      <w:r>
+        <w:rPr>
+          <w:rtl w:val="0"/>
+        </w:rPr>
+        <w:t xml:space="preserve">--Revisión de diagrama de contexto</w:t>
+      </w:r>
+    </w:p>
+    <w:p>
+      <w:pPr>
+        <w:rPr/>
+      </w:pPr>
+      <w:r>
+        <w:rPr>
+          <w:rtl w:val="0"/>
+        </w:rPr>
+        <w:t xml:space="preserve">-Investigación técnicas de educción </w:t>
+      </w:r>
+    </w:p>
+    <w:p>
+      <w:pPr>
+        <w:rPr/>
+      </w:pPr>
+      <w:r>
+        <w:rPr>
+          <w:rtl w:val="0"/>
+        </w:rPr>
+        <w:t xml:space="preserve">-Requerimientos definición funcionales</w:t>
+      </w:r>
+    </w:p>
+    <w:p>
+      <w:pPr>
+        <w:rPr/>
+      </w:pPr>
+      <w:r>
+        <w:rPr>
+          <w:rtl w:val="0"/>
+        </w:rPr>
+        <w:t xml:space="preserve">-Documento de requerimientos</w:t>
+      </w:r>
+    </w:p>
+    <w:p>
+      <w:pPr>
+        <w:rPr/>
+      </w:pPr>
+      <w:r>
+        <w:rPr>
+          <w:rtl w:val="0"/>
+        </w:rPr>
+      </w:r>
+    </w:p>
+    <w:p>
+      <w:pPr>
+        <w:rPr>
+          <w:b w:val="1"/>
+        </w:rPr>
+      </w:pPr>
+      <w:r>
+        <w:rPr>
+          <w:b w:val="1"/>
+          <w:rtl w:val="0"/>
+        </w:rPr>
+        <w:t xml:space="preserve">Heriberto</w:t>
+      </w:r>
+    </w:p>
+    <w:p>
+      <w:pPr>
+        <w:rPr/>
+      </w:pPr>
+      <w:r>
+        <w:rPr>
+          <w:rtl w:val="0"/>
+        </w:rPr>
+        <w:t xml:space="preserve">-Revisión de diagrama de contexto</w:t>
+      </w:r>
+    </w:p>
+    <w:p>
+      <w:pPr>
+        <w:rPr/>
+      </w:pPr>
+      <w:r>
+        <w:rPr>
+          <w:rtl w:val="0"/>
+        </w:rPr>
+        <w:t xml:space="preserve">-Objetivo del proyecto</w:t>
+      </w:r>
+    </w:p>
+    <w:p>
+      <w:pPr>
+        <w:rPr/>
+      </w:pPr>
+      <w:r>
+        <w:rPr>
+          <w:rtl w:val="0"/>
+        </w:rPr>
+        <w:t xml:space="preserve">-Investigación herramientas de prototipado</w:t>
+      </w:r>
+    </w:p>
+    <w:p>
+      <w:pPr>
+        <w:rPr/>
+      </w:pPr>
+      <w:r>
+        <w:rPr>
+          <w:rtl w:val="0"/>
+        </w:rPr>
+        <w:t xml:space="preserve">-Requerimientos no funcionales</w:t>
+      </w:r>
+    </w:p>
+    <w:p>
+      <w:pPr>
+        <w:rPr/>
+      </w:pPr>
+      <w:r>
+        <w:rPr>
+          <w:rtl w:val="0"/>
+        </w:rPr>
+      </w:r>
+    </w:p>
+    <w:p>
+      <w:pPr>
+        <w:rPr/>
+      </w:pPr>
+      <w:r>
+        <w:rPr>
+          <w:rtl w:val="0"/>
+        </w:rPr>
+      </w:r>
+    </w:p>
+    <w:p>
+      <w:pPr>
+        <w:rPr>
+          <w:b w:val="1"/>
+        </w:rPr>
+      </w:pPr>
+      <w:r>
+        <w:rPr>
+          <w:b w:val="1"/>
+          <w:rtl w:val="0"/>
+        </w:rPr>
+        <w:t xml:space="preserve">Tareas terminadas por integrante (segunda iteración)</w:t>
+      </w:r>
+    </w:p>
+    <w:p>
+      <w:pPr>
+        <w:rPr>
+          <w:b w:val="1"/>
+        </w:rPr>
+      </w:pPr>
+      <w:r>
+        <w:rPr>
+          <w:b w:val="1"/>
+          <w:rtl w:val="0"/>
+        </w:rPr>
+        <w:t xml:space="preserve">Gerardo</w:t>
+      </w:r>
+    </w:p>
+    <w:p>
+      <w:pPr>
+        <w:rPr/>
+      </w:pPr>
+      <w:r>
+        <w:rPr>
+          <w:rtl w:val="0"/>
+        </w:rPr>
+        <w:t xml:space="preserve">-Corrección de métrica</w:t>
+      </w:r>
+    </w:p>
+    <w:p>
+      <w:pPr>
+        <w:rPr/>
+      </w:pPr>
+      <w:r>
+        <w:rPr>
+          <w:rtl w:val="0"/>
+        </w:rPr>
+        <w:t xml:space="preserve">-Bitácora </w:t>
+      </w:r>
+    </w:p>
+    <w:p>
+      <w:pPr>
+        <w:rPr/>
+      </w:pPr>
+      <w:r>
+        <w:rPr>
+          <w:rtl w:val="0"/>
+        </w:rPr>
+        <w:t xml:space="preserve">-Reporte tareas</w:t>
+      </w:r>
+    </w:p>
+    <w:p>
+      <w:pPr>
+        <w:rPr/>
+      </w:pPr>
+      <w:r>
+        <w:rPr>
+          <w:rtl w:val="0"/>
+        </w:rPr>
+        <w:t xml:space="preserve">-Revisión 1 de requerimientos</w:t>
+      </w:r>
+    </w:p>
+    <w:p>
+      <w:pPr>
+        <w:rPr/>
+      </w:pPr>
+      <w:r>
+        <w:rPr>
+          <w:rtl w:val="0"/>
+        </w:rPr>
+        <w:t xml:space="preserve">-Modelado de Mockup</w:t>
+      </w:r>
+    </w:p>
+    <w:p>
+      <w:pPr>
+        <w:rPr/>
+      </w:pPr>
+      <w:r>
+        <w:rPr>
+          <w:rtl w:val="0"/>
+        </w:rPr>
+        <w:t xml:space="preserve">-Revisión reflexión Mockup</w:t>
+      </w:r>
+    </w:p>
+    <w:p>
+      <w:pPr>
+        <w:rPr/>
+      </w:pPr>
+      <w:r>
+        <w:rPr>
+          <w:rtl w:val="0"/>
+        </w:rPr>
+        <w:t xml:space="preserve">-Encuesta Piloto</w:t>
+      </w:r>
+    </w:p>
+    <w:p>
+      <w:pPr>
+        <w:rPr/>
+      </w:pPr>
+      <w:r>
+        <w:rPr>
+          <w:rtl w:val="0"/>
+        </w:rPr>
+        <w:t xml:space="preserve">-Resultados encuesta</w:t>
+      </w:r>
+    </w:p>
+    <w:p>
+      <w:pPr>
+        <w:rPr/>
+      </w:pPr>
+      <w:r>
+        <w:rPr>
+          <w:rtl w:val="0"/>
+        </w:rPr>
+        <w:t xml:space="preserve">-Guia Definición del Proyecto</w:t>
+      </w:r>
+    </w:p>
+    <w:p>
+      <w:pPr>
+        <w:rPr/>
+      </w:pPr>
+      <w:r>
+        <w:rPr>
+          <w:rtl w:val="0"/>
+        </w:rPr>
+        <w:t xml:space="preserve">-Revisión de personas</w:t>
+      </w:r>
+    </w:p>
+    <w:p>
+      <w:pPr>
+        <w:rPr/>
+      </w:pPr>
+      <w:r>
+        <w:rPr>
+          <w:rtl w:val="0"/>
+        </w:rPr>
+      </w:r>
+    </w:p>
+    <w:p>
+      <w:pPr>
+        <w:rPr/>
+      </w:pPr>
+      <w:r>
+        <w:rPr>
+          <w:rtl w:val="0"/>
+        </w:rPr>
+      </w:r>
+    </w:p>
+    <w:p>
+      <w:pPr>
+        <w:rPr>
+          <w:b w:val="1"/>
+        </w:rPr>
+      </w:pPr>
+      <w:r>
+        <w:rPr>
+          <w:b w:val="1"/>
+          <w:rtl w:val="0"/>
+        </w:rPr>
+        <w:t xml:space="preserve">Kevin </w:t>
+      </w:r>
+    </w:p>
+    <w:p>
+      <w:pPr>
+        <w:rPr/>
+      </w:pPr>
+      <w:r>
+        <w:rPr>
+          <w:b w:val="1"/>
+          <w:rtl w:val="0"/>
+        </w:rPr>
+        <w:t xml:space="preserve">-</w:t>
+      </w:r>
+      <w:r>
+        <w:rPr>
+          <w:rtl w:val="0"/>
+        </w:rPr>
+        <w:t xml:space="preserve">Revisión 1 de requerimientos</w:t>
+      </w:r>
+    </w:p>
+    <w:p>
+      <w:pPr>
+        <w:rPr/>
+      </w:pPr>
+      <w:r>
+        <w:rPr>
+          <w:rtl w:val="0"/>
+        </w:rPr>
+        <w:t xml:space="preserve">-Plantilla final de encuesta</w:t>
+      </w:r>
+    </w:p>
+    <w:p>
+      <w:pPr>
+        <w:rPr/>
+      </w:pPr>
+      <w:r>
+        <w:rPr>
+          <w:rtl w:val="0"/>
+        </w:rPr>
+        <w:t xml:space="preserve">-Google Form Encuesta</w:t>
+      </w:r>
+    </w:p>
+    <w:p>
+      <w:pPr>
+        <w:rPr/>
+      </w:pPr>
+      <w:r>
+        <w:rPr>
+          <w:rtl w:val="0"/>
+        </w:rPr>
+        <w:t xml:space="preserve">-Revisión personas</w:t>
+      </w:r>
+    </w:p>
+    <w:p>
+      <w:pPr>
+        <w:rPr/>
+      </w:pPr>
+      <w:r>
+        <w:rPr>
+          <w:rtl w:val="0"/>
+        </w:rPr>
+        <w:t xml:space="preserve">-Definición de personas</w:t>
+      </w:r>
+    </w:p>
+    <w:p>
+      <w:pPr>
+        <w:rPr/>
+      </w:pPr>
+      <w:r>
+        <w:rPr>
+          <w:rtl w:val="0"/>
+        </w:rPr>
+        <w:t xml:space="preserve">-Resumen segunda entrega</w:t>
+      </w:r>
+    </w:p>
+    <w:p>
+      <w:pPr>
+        <w:rPr>
+          <w:b w:val="1"/>
+        </w:rPr>
+      </w:pPr>
+      <w:r>
+        <w:rPr>
+          <w:b w:val="1"/>
+          <w:rtl w:val="0"/>
+        </w:rPr>
+        <w:t xml:space="preserve">Daniel </w:t>
+      </w:r>
+    </w:p>
+    <w:p>
+      <w:pPr>
+        <w:rPr/>
+      </w:pPr>
+      <w:r>
+        <w:rPr>
+          <w:rtl w:val="0"/>
+        </w:rPr>
+        <w:t xml:space="preserve">-Documento de requerimientos </w:t>
+      </w:r>
+    </w:p>
+    <w:p>
+      <w:pPr>
+        <w:rPr/>
+      </w:pPr>
+      <w:r>
+        <w:rPr>
+          <w:rtl w:val="0"/>
+        </w:rPr>
+        <w:t xml:space="preserve">-Base de la encuesta</w:t>
+      </w:r>
+    </w:p>
+    <w:p>
+      <w:pPr>
+        <w:rPr/>
+      </w:pPr>
+      <w:r>
+        <w:rPr>
+          <w:rtl w:val="0"/>
+        </w:rPr>
+        <w:t xml:space="preserve">-Reflexión Mockup</w:t>
+      </w:r>
+    </w:p>
+    <w:p>
+      <w:pPr>
+        <w:rPr/>
+      </w:pPr>
+      <w:r>
+        <w:rPr>
+          <w:rtl w:val="0"/>
+        </w:rPr>
+        <w:t xml:space="preserve">-Análisis de diseño</w:t>
+      </w:r>
+    </w:p>
+    <w:p>
+      <w:pPr>
+        <w:rPr/>
+      </w:pPr>
+      <w:r>
+        <w:rPr>
+          <w:rtl w:val="0"/>
+        </w:rPr>
+        <w:t xml:space="preserve">-Segunda Revisión prototipo</w:t>
+      </w:r>
+    </w:p>
+    <w:p>
+      <w:pPr>
+        <w:rPr/>
+      </w:pPr>
+      <w:r>
+        <w:rPr>
+          <w:rtl w:val="0"/>
+        </w:rPr>
+        <w:t xml:space="preserve">-Presentación</w:t>
+      </w:r>
+    </w:p>
+    <w:p>
+      <w:pPr>
+        <w:rPr/>
+      </w:pPr>
+      <w:r>
+        <w:rPr>
+          <w:rtl w:val="0"/>
+        </w:rPr>
+        <w:t xml:space="preserve">-Zip segunda entrega</w:t>
+      </w:r>
+    </w:p>
+    <w:p>
+      <w:pPr>
+        <w:rPr/>
+      </w:pPr>
+      <w:r>
+        <w:rPr>
+          <w:rtl w:val="0"/>
+        </w:rPr>
+        <w:t xml:space="preserve">-Revisión plan de pruebas</w:t>
+      </w:r>
+    </w:p>
+    <w:p>
+      <w:pPr>
+        <w:rPr/>
+      </w:pPr>
+      <w:r>
+        <w:rPr>
+          <w:rtl w:val="0"/>
+        </w:rPr>
+      </w:r>
+    </w:p>
+    <w:p>
+      <w:pPr>
+        <w:rPr>
+          <w:b w:val="1"/>
+        </w:rPr>
+      </w:pPr>
+      <w:r>
+        <w:rPr>
+          <w:b w:val="1"/>
+          <w:rtl w:val="0"/>
+        </w:rPr>
+        <w:t xml:space="preserve">Heriberto</w:t>
+      </w:r>
+    </w:p>
+    <w:p>
+      <w:pPr>
+        <w:rPr/>
+      </w:pPr>
+      <w:r>
+        <w:rPr>
+          <w:rtl w:val="0"/>
+        </w:rPr>
+        <w:t xml:space="preserve">-Corrección del objetivo</w:t>
+      </w:r>
+    </w:p>
+    <w:p>
+      <w:pPr>
+        <w:rPr/>
+      </w:pPr>
+      <w:r>
+        <w:rPr>
+          <w:rtl w:val="0"/>
+        </w:rPr>
+        <w:t xml:space="preserve">-Descripción caso de uso Mockup</w:t>
+      </w:r>
+    </w:p>
+    <w:p>
+      <w:pPr>
+        <w:rPr/>
+      </w:pPr>
+      <w:r>
+        <w:rPr>
+          <w:rtl w:val="0"/>
+        </w:rPr>
+        <w:t xml:space="preserve">-Revisión Mockup Caso de uso</w:t>
+      </w:r>
+    </w:p>
+    <w:p>
+      <w:pPr>
+        <w:rPr/>
+      </w:pPr>
+      <w:r>
+        <w:rPr>
+          <w:rtl w:val="0"/>
+        </w:rPr>
+        <w:t xml:space="preserve">-Segunda parte encuestas</w:t>
+      </w:r>
+    </w:p>
+    <w:p>
+      <w:pPr>
+        <w:rPr/>
+      </w:pPr>
+      <w:r>
+        <w:rPr>
+          <w:rtl w:val="0"/>
+        </w:rPr>
+        <w:t xml:space="preserve">-Resultados encuesta segunda parte</w:t>
+      </w:r>
+    </w:p>
+    <w:p>
+      <w:pPr>
+        <w:rPr/>
+      </w:pPr>
+      <w:r>
+        <w:rPr>
+          <w:rtl w:val="0"/>
+        </w:rPr>
+        <w:t xml:space="preserve">-Prototipo baja fidelidad</w:t>
+      </w:r>
+    </w:p>
+    <w:p>
+      <w:pPr>
+        <w:rPr/>
+      </w:pPr>
+      <w:r>
+        <w:rPr>
+          <w:rtl w:val="0"/>
+        </w:rPr>
+        <w:t xml:space="preserve">-Presentación</w:t>
+        <w:tab/>
+      </w:r>
+    </w:p>
+    <w:p>
+      <w:pPr>
+        <w:rPr/>
+      </w:pPr>
+      <w:r>
+        <w:rPr>
+          <w:rtl w:val="0"/>
+        </w:rPr>
+        <w:t xml:space="preserve">-Base de la encuesta</w:t>
+      </w:r>
+    </w:p>
+    <w:p>
+      <w:pPr>
+        <w:rPr/>
+      </w:pPr>
+      <w:r>
+        <w:rPr>
+          <w:rtl w:val="0"/>
+        </w:rPr>
+        <w:t xml:space="preserve">-Diseño plan de pruebas</w:t>
+      </w:r>
+    </w:p>
+    <w:p>
+      <w:pPr>
+        <w:rPr/>
+      </w:pPr>
+      <w:r>
+        <w:rPr>
+          <w:rtl w:val="0"/>
+        </w:rPr>
+      </w:r>
+    </w:p>
+    <w:p>
+      <w:pPr>
+        <w:rPr/>
+      </w:pPr>
+      <w:r>
+        <w:rPr>
+          <w:rtl w:val="0"/>
+        </w:rPr>
+      </w:r>
+    </w:p>
+    <w:p>
+      <w:pPr>
+        <w:rPr>
+          <w:b w:val="1"/>
+        </w:rPr>
+      </w:pPr>
+      <w:r>
+        <w:rPr>
+          <w:b w:val="1"/>
+          <w:rtl w:val="0"/>
+        </w:rPr>
+        <w:t xml:space="preserve">Reporte de aportación (Primera entrega)</w:t>
+      </w:r>
+    </w:p>
+    <w:p>
+      <w:pPr>
+        <w:rPr>
+          <w:b w:val="1"/>
+        </w:rPr>
+      </w:pPr>
+      <w:r>
+        <w:rPr>
+          <w:rtl w:val="0"/>
+        </w:rPr>
+      </w:r>
+    </w:p>
+    <w:tbl>
+      <w:tblPr>
+        <w:tblStyle w:val="Table1"/>
+        <w:tblW w:w="9029.0" w:type="dxa"/>
+        <w:jc w:val="left"/>
+        <w:tblInd w:w="100.0" w:type="pct"/>
+        <w:tblBorders>
+          <w:top w:color="000000" w:space="0" w:sz="8" w:val="single"/>
+          <w:left w:color="000000" w:space="0" w:sz="8" w:val="single"/>
+          <w:bottom w:color="000000" w:space="0" w:sz="8" w:val="single"/>
+          <w:right w:color="000000" w:space="0" w:sz="8" w:val="single"/>
+          <w:insideH w:color="000000" w:space="0" w:sz="8" w:val="single"/>
+          <w:insideV w:color="000000" w:space="0" w:sz="8" w:val="single"/>
+        </w:tblBorders>
+        <w:tblLayout w:type="fixed"/>
+        <w:tblLook w:val="0600"/>
+      </w:tblPr>
+      <w:tblGrid>
+        <w:gridCol w:w="3009.6666666666665"/>
+        <w:gridCol w:w="3009.6666666666665"/>
+        <w:gridCol w:w="3009.6666666666665"/>
+        <w:tblGridChange w:id="0">
+          <w:tblGrid>
+            <w:gridCol w:w="3009.6666666666665"/>
+            <w:gridCol w:w="3009.6666666666665"/>
+            <w:gridCol w:w="3009.6666666666665"/>
+          </w:tblGrid>
+        </w:tblGridChange>
+      </w:tblGrid>
+      <w:tr>
+        <w:tc>
+          <w:tcPr>
+            <w:shd w:fill="auto" w:val="clear"/>
+            <w:tcMar>
+              <w:top w:w="100.0" w:type="dxa"/>
+              <w:left w:w="100.0" w:type="dxa"/>
+              <w:bottom w:w="100.0" w:type="dxa"/>
+              <w:right w:w="100.0" w:type="dxa"/>
+            </w:tcMar>
+            <w:vAlign w:val="top"/>
+          </w:tcPr>
+          <w:p>
+            <w:pPr>
+              <w:widowControl w:val="0"/>
+              <w:spacing w:line="240" w:lineRule="auto"/>
+              <w:rPr>
+                <w:b w:val="1"/>
+              </w:rPr>
+            </w:pPr>
+            <w:r>
+              <w:rPr>
+                <w:b w:val="1"/>
+                <w:rtl w:val="0"/>
+              </w:rPr>
+              <w:t xml:space="preserve">Integrante</w:t>
+            </w:r>
+          </w:p>
+        </w:tc>
+        <w:tc>
+          <w:tcPr>
+            <w:shd w:fill="auto" w:val="clear"/>
+            <w:tcMar>
+              <w:top w:w="100.0" w:type="dxa"/>
+              <w:left w:w="100.0" w:type="dxa"/>
+              <w:bottom w:w="100.0" w:type="dxa"/>
+              <w:right w:w="100.0" w:type="dxa"/>
+            </w:tcMar>
+            <w:vAlign w:val="top"/>
+          </w:tcPr>
+          <w:p>
+            <w:pPr>
+              <w:widowControl w:val="0"/>
+              <w:spacing w:line="240" w:lineRule="auto"/>
+              <w:rPr>
+                <w:b w:val="1"/>
+              </w:rPr>
+            </w:pPr>
+            <w:r>
+              <w:rPr>
+                <w:b w:val="1"/>
+                <w:rtl w:val="0"/>
+              </w:rPr>
+              <w:t xml:space="preserve">Tareas realizadas</w:t>
+            </w:r>
+          </w:p>
+        </w:tc>
+        <w:tc>
+          <w:tcPr>
+            <w:shd w:fill="auto" w:val="clear"/>
+            <w:tcMar>
+              <w:top w:w="100.0" w:type="dxa"/>
+              <w:left w:w="100.0" w:type="dxa"/>
+              <w:bottom w:w="100.0" w:type="dxa"/>
+              <w:right w:w="100.0" w:type="dxa"/>
+            </w:tcMar>
+            <w:vAlign w:val="top"/>
+          </w:tcPr>
+          <w:p>
+            <w:pPr>
+              <w:widowControl w:val="0"/>
+              <w:spacing w:line="240" w:lineRule="auto"/>
+              <w:rPr>
+                <w:b w:val="1"/>
+              </w:rPr>
+            </w:pPr>
+            <w:r>
+              <w:rPr>
+                <w:b w:val="1"/>
+                <w:rtl w:val="0"/>
+              </w:rPr>
+              <w:t xml:space="preserve">Aporte</w:t>
+            </w:r>
+          </w:p>
+        </w:tc>
+      </w:tr>
+      <w:tr>
+        <w:tc>
+          <w:tcPr>
+            <w:shd w:fill="auto" w:val="clear"/>
+            <w:tcMar>
+              <w:top w:w="100.0" w:type="dxa"/>
+              <w:left w:w="100.0" w:type="dxa"/>
+              <w:bottom w:w="100.0" w:type="dxa"/>
+              <w:right w:w="100.0" w:type="dxa"/>
+            </w:tcMar>
+            <w:vAlign w:val="top"/>
+          </w:tcPr>
+          <w:p>
+            <w:pPr>
+              <w:widowControl w:val="0"/>
+              <w:spacing w:line="240" w:lineRule="auto"/>
+              <w:rPr>
+                <w:b w:val="1"/>
+              </w:rPr>
+            </w:pPr>
+            <w:r>
+              <w:rPr>
+                <w:b w:val="1"/>
+                <w:rtl w:val="0"/>
+              </w:rPr>
+              <w:t xml:space="preserve">Gerardo Hau</w:t>
+            </w:r>
+          </w:p>
+        </w:tc>
+        <w:tc>
+          <w:tcPr>
+            <w:shd w:fill="auto" w:val="clear"/>
+            <w:tcMar>
+              <w:top w:w="100.0" w:type="dxa"/>
+              <w:left w:w="100.0" w:type="dxa"/>
+              <w:bottom w:w="100.0" w:type="dxa"/>
+              <w:right w:w="100.0" w:type="dxa"/>
+            </w:tcMar>
+            <w:vAlign w:val="top"/>
+          </w:tcPr>
+          <w:p>
+            <w:pPr>
+              <w:widowControl w:val="0"/>
+              <w:spacing w:line="240" w:lineRule="auto"/>
+              <w:rPr>
+                <w:b w:val="1"/>
+              </w:rPr>
+            </w:pPr>
+            <w:r>
+              <w:rPr>
+                <w:b w:val="1"/>
+                <w:rtl w:val="0"/>
+              </w:rPr>
+              <w:t xml:space="preserve">6</w:t>
+            </w:r>
+          </w:p>
+        </w:tc>
+        <w:tc>
+          <w:tcPr>
+            <w:shd w:fill="auto" w:val="clear"/>
+            <w:tcMar>
+              <w:top w:w="100.0" w:type="dxa"/>
+              <w:left w:w="100.0" w:type="dxa"/>
+              <w:bottom w:w="100.0" w:type="dxa"/>
+              <w:right w:w="100.0" w:type="dxa"/>
+            </w:tcMar>
+            <w:vAlign w:val="top"/>
+          </w:tcPr>
+          <w:p>
+            <w:pPr>
+              <w:widowControl w:val="0"/>
+              <w:spacing w:line="240" w:lineRule="auto"/>
+              <w:rPr>
+                <w:b w:val="1"/>
+              </w:rPr>
+            </w:pPr>
+            <w:r>
+              <w:rPr>
+                <w:b w:val="1"/>
+                <w:rtl w:val="0"/>
+              </w:rPr>
+              <w:t xml:space="preserve">32 %</w:t>
+            </w:r>
+          </w:p>
+        </w:tc>
+      </w:tr>
+      <w:tr>
+        <w:tc>
+          <w:tcPr>
+            <w:shd w:fill="auto" w:val="clear"/>
+            <w:tcMar>
+              <w:top w:w="100.0" w:type="dxa"/>
+              <w:left w:w="100.0" w:type="dxa"/>
+              <w:bottom w:w="100.0" w:type="dxa"/>
+              <w:right w:w="100.0" w:type="dxa"/>
+            </w:tcMar>
+            <w:vAlign w:val="top"/>
+          </w:tcPr>
+          <w:p>
+            <w:pPr>
+              <w:widowControl w:val="0"/>
+              <w:spacing w:line="240" w:lineRule="auto"/>
+              <w:rPr>
+                <w:b w:val="1"/>
+              </w:rPr>
+            </w:pPr>
+            <w:r>
+              <w:rPr>
+                <w:b w:val="1"/>
+                <w:rtl w:val="0"/>
+              </w:rPr>
+              <w:t xml:space="preserve">Daniel Pantoja</w:t>
+            </w:r>
+          </w:p>
+        </w:tc>
+        <w:tc>
+          <w:tcPr>
+            <w:shd w:fill="auto" w:val="clear"/>
+            <w:tcMar>
+              <w:top w:w="100.0" w:type="dxa"/>
+              <w:left w:w="100.0" w:type="dxa"/>
+              <w:bottom w:w="100.0" w:type="dxa"/>
+              <w:right w:w="100.0" w:type="dxa"/>
+            </w:tcMar>
+            <w:vAlign w:val="top"/>
+          </w:tcPr>
+          <w:p>
+            <w:pPr>
+              <w:widowControl w:val="0"/>
+              <w:spacing w:line="240" w:lineRule="auto"/>
+              <w:rPr>
+                <w:b w:val="1"/>
+              </w:rPr>
+            </w:pPr>
+            <w:r>
+              <w:rPr>
+                <w:b w:val="1"/>
+                <w:rtl w:val="0"/>
+              </w:rPr>
+              <w:t xml:space="preserve">5</w:t>
+            </w:r>
+          </w:p>
+        </w:tc>
+        <w:tc>
+          <w:tcPr>
+            <w:shd w:fill="auto" w:val="clear"/>
+            <w:tcMar>
+              <w:top w:w="100.0" w:type="dxa"/>
+              <w:left w:w="100.0" w:type="dxa"/>
+              <w:bottom w:w="100.0" w:type="dxa"/>
+              <w:right w:w="100.0" w:type="dxa"/>
+            </w:tcMar>
+            <w:vAlign w:val="top"/>
+          </w:tcPr>
+          <w:p>
+            <w:pPr>
+              <w:widowControl w:val="0"/>
+              <w:spacing w:line="240" w:lineRule="auto"/>
+              <w:rPr>
+                <w:b w:val="1"/>
+              </w:rPr>
+            </w:pPr>
+            <w:r>
+              <w:rPr>
+                <w:b w:val="1"/>
+                <w:rtl w:val="0"/>
+              </w:rPr>
+              <w:t xml:space="preserve">23%</w:t>
+            </w:r>
+          </w:p>
+        </w:tc>
+      </w:tr>
+      <w:tr>
+        <w:tc>
+          <w:tcPr>
+            <w:shd w:fill="auto" w:val="clear"/>
+            <w:tcMar>
+              <w:top w:w="100.0" w:type="dxa"/>
+              <w:left w:w="100.0" w:type="dxa"/>
+              <w:bottom w:w="100.0" w:type="dxa"/>
+              <w:right w:w="100.0" w:type="dxa"/>
+            </w:tcMar>
+            <w:vAlign w:val="top"/>
+          </w:tcPr>
+          <w:p>
+            <w:pPr>
+              <w:widowControl w:val="0"/>
+              <w:spacing w:line="240" w:lineRule="auto"/>
+              <w:rPr>
+                <w:b w:val="1"/>
+              </w:rPr>
+            </w:pPr>
+            <w:r>
+              <w:rPr>
+                <w:b w:val="1"/>
+                <w:rtl w:val="0"/>
+              </w:rPr>
+              <w:t xml:space="preserve">Kevin Basto</w:t>
+            </w:r>
+          </w:p>
+        </w:tc>
+        <w:tc>
+          <w:tcPr>
+            <w:shd w:fill="auto" w:val="clear"/>
+            <w:tcMar>
+              <w:top w:w="100.0" w:type="dxa"/>
+              <w:left w:w="100.0" w:type="dxa"/>
+              <w:bottom w:w="100.0" w:type="dxa"/>
+              <w:right w:w="100.0" w:type="dxa"/>
+            </w:tcMar>
+            <w:vAlign w:val="top"/>
+          </w:tcPr>
+          <w:p>
+            <w:pPr>
+              <w:widowControl w:val="0"/>
+              <w:spacing w:line="240" w:lineRule="auto"/>
+              <w:rPr>
+                <w:b w:val="1"/>
+              </w:rPr>
+            </w:pPr>
+            <w:r>
+              <w:rPr>
+                <w:b w:val="1"/>
+                <w:rtl w:val="0"/>
+              </w:rPr>
+              <w:t xml:space="preserve">8</w:t>
+            </w:r>
+          </w:p>
+        </w:tc>
+        <w:tc>
+          <w:tcPr>
+            <w:shd w:fill="auto" w:val="clear"/>
+            <w:tcMar>
+              <w:top w:w="100.0" w:type="dxa"/>
+              <w:left w:w="100.0" w:type="dxa"/>
+              <w:bottom w:w="100.0" w:type="dxa"/>
+              <w:right w:w="100.0" w:type="dxa"/>
+            </w:tcMar>
+            <w:vAlign w:val="top"/>
+          </w:tcPr>
+          <w:p>
+            <w:pPr>
+              <w:widowControl w:val="0"/>
+              <w:spacing w:line="240" w:lineRule="auto"/>
+              <w:rPr>
+                <w:b w:val="1"/>
+              </w:rPr>
+            </w:pPr>
+            <w:r>
+              <w:rPr>
+                <w:b w:val="1"/>
+                <w:rtl w:val="0"/>
+              </w:rPr>
+              <w:t xml:space="preserve">20%</w:t>
+            </w:r>
+          </w:p>
+        </w:tc>
+      </w:tr>
+      <w:tr>
+        <w:tc>
+          <w:tcPr>
+            <w:shd w:fill="auto" w:val="clear"/>
+            <w:tcMar>
+              <w:top w:w="100.0" w:type="dxa"/>
+              <w:left w:w="100.0" w:type="dxa"/>
+              <w:bottom w:w="100.0" w:type="dxa"/>
+              <w:right w:w="100.0" w:type="dxa"/>
+            </w:tcMar>
+            <w:vAlign w:val="top"/>
+          </w:tcPr>
+          <w:p>
+            <w:pPr>
+              <w:widowControl w:val="0"/>
+              <w:spacing w:line="240" w:lineRule="auto"/>
+              <w:rPr>
+                <w:b w:val="1"/>
+              </w:rPr>
+            </w:pPr>
+            <w:r>
+              <w:rPr>
+                <w:b w:val="1"/>
+                <w:rtl w:val="0"/>
+              </w:rPr>
+              <w:t xml:space="preserve">Heriberto Loredo</w:t>
+            </w:r>
+          </w:p>
+        </w:tc>
+        <w:tc>
+          <w:tcPr>
+            <w:shd w:fill="auto" w:val="clear"/>
+            <w:tcMar>
+              <w:top w:w="100.0" w:type="dxa"/>
+              <w:left w:w="100.0" w:type="dxa"/>
+              <w:bottom w:w="100.0" w:type="dxa"/>
+              <w:right w:w="100.0" w:type="dxa"/>
+            </w:tcMar>
+            <w:vAlign w:val="top"/>
+          </w:tcPr>
+          <w:p>
+            <w:pPr>
+              <w:widowControl w:val="0"/>
+              <w:spacing w:line="240" w:lineRule="auto"/>
+              <w:rPr>
+                <w:b w:val="1"/>
+              </w:rPr>
+            </w:pPr>
+            <w:r>
+              <w:rPr>
+                <w:b w:val="1"/>
+                <w:rtl w:val="0"/>
+              </w:rPr>
+              <w:t xml:space="preserve">4</w:t>
+            </w:r>
+          </w:p>
+        </w:tc>
+        <w:tc>
+          <w:tcPr>
+            <w:shd w:fill="auto" w:val="clear"/>
+            <w:tcMar>
+              <w:top w:w="100.0" w:type="dxa"/>
+              <w:left w:w="100.0" w:type="dxa"/>
+              <w:bottom w:w="100.0" w:type="dxa"/>
+              <w:right w:w="100.0" w:type="dxa"/>
+            </w:tcMar>
+            <w:vAlign w:val="top"/>
+          </w:tcPr>
+          <w:p>
+            <w:pPr>
+              <w:widowControl w:val="0"/>
+              <w:spacing w:line="240" w:lineRule="auto"/>
+              <w:rPr>
+                <w:b w:val="1"/>
+              </w:rPr>
+            </w:pPr>
+            <w:r>
+              <w:rPr>
+                <w:b w:val="1"/>
+                <w:rtl w:val="0"/>
+              </w:rPr>
+              <w:t xml:space="preserve">25%</w:t>
+            </w:r>
+          </w:p>
+        </w:tc>
+      </w:tr>
+      <w:tr>
+        <w:tc>
+          <w:tcPr>
+            <w:shd w:fill="auto" w:val="clear"/>
+            <w:tcMar>
+              <w:top w:w="100.0" w:type="dxa"/>
+              <w:left w:w="100.0" w:type="dxa"/>
+              <w:bottom w:w="100.0" w:type="dxa"/>
+              <w:right w:w="100.0" w:type="dxa"/>
+            </w:tcMar>
+            <w:vAlign w:val="top"/>
+          </w:tcPr>
+          <w:p>
+            <w:pPr>
+              <w:widowControl w:val="0"/>
+              <w:spacing w:line="240" w:lineRule="auto"/>
+              <w:rPr>
+                <w:b w:val="1"/>
+              </w:rPr>
+            </w:pPr>
+            <w:r>
+              <w:rPr>
+                <w:b w:val="1"/>
+                <w:rtl w:val="0"/>
+              </w:rPr>
+              <w:t xml:space="preserve">Total</w:t>
+            </w:r>
+          </w:p>
+        </w:tc>
+        <w:tc>
+          <w:tcPr>
+            <w:shd w:fill="auto" w:val="clear"/>
+            <w:tcMar>
+              <w:top w:w="100.0" w:type="dxa"/>
+              <w:left w:w="100.0" w:type="dxa"/>
+              <w:bottom w:w="100.0" w:type="dxa"/>
+              <w:right w:w="100.0" w:type="dxa"/>
+            </w:tcMar>
+            <w:vAlign w:val="top"/>
+          </w:tcPr>
+          <w:p>
+            <w:pPr>
+              <w:widowControl w:val="0"/>
+              <w:spacing w:line="240" w:lineRule="auto"/>
+              <w:rPr>
+                <w:b w:val="1"/>
+              </w:rPr>
+            </w:pPr>
+            <w:r>
+              <w:rPr>
+                <w:b w:val="1"/>
+                <w:rtl w:val="0"/>
+              </w:rPr>
+              <w:t xml:space="preserve">23</w:t>
+            </w:r>
+          </w:p>
+        </w:tc>
+        <w:tc>
+          <w:tcPr>
+            <w:shd w:fill="auto" w:val="clear"/>
+            <w:tcMar>
+              <w:top w:w="100.0" w:type="dxa"/>
+              <w:left w:w="100.0" w:type="dxa"/>
+              <w:bottom w:w="100.0" w:type="dxa"/>
+              <w:right w:w="100.0" w:type="dxa"/>
+            </w:tcMar>
+            <w:vAlign w:val="top"/>
+          </w:tcPr>
+          <w:p>
+            <w:pPr>
+              <w:widowControl w:val="0"/>
+              <w:spacing w:line="240" w:lineRule="auto"/>
+              <w:rPr>
+                <w:b w:val="1"/>
+              </w:rPr>
+            </w:pPr>
+            <w:r>
+              <w:rPr>
+                <w:b w:val="1"/>
+                <w:rtl w:val="0"/>
+              </w:rPr>
+              <w:t xml:space="preserve">100%</w:t>
+            </w:r>
+          </w:p>
+          <w:p>
+            <w:pPr>
+              <w:widowControl w:val="0"/>
+              <w:spacing w:line="240" w:lineRule="auto"/>
+              <w:rPr>
+                <w:b w:val="1"/>
+              </w:rPr>
+            </w:pPr>
+            <w:r>
+              <w:rPr>
+                <w:rtl w:val="0"/>
+              </w:rPr>
+            </w:r>
+          </w:p>
+        </w:tc>
+      </w:tr>
+    </w:tbl>
+    <w:p>
+      <w:pPr>
+        <w:rPr>
+          <w:b w:val="1"/>
+        </w:rPr>
+      </w:pPr>
+      <w:r>
+        <w:rPr>
+          <w:rtl w:val="0"/>
+        </w:rPr>
+      </w:r>
+    </w:p>
+    <w:p>
+      <w:pPr>
+        <w:rPr>
+          <w:b w:val="1"/>
+        </w:rPr>
+      </w:pPr>
+      <w:r>
+        <w:rPr>
+          <w:rtl w:val="0"/>
+        </w:rPr>
+      </w:r>
+    </w:p>
+    <w:p>
+      <w:pPr>
+        <w:rPr>
+          <w:b w:val="1"/>
+        </w:rPr>
+      </w:pPr>
+      <w:r>
+        <w:rPr>
+          <w:rtl w:val="0"/>
+        </w:rPr>
+      </w:r>
+    </w:p>
+    <w:p>
+      <w:pPr>
+        <w:rPr>
+          <w:b w:val="1"/>
+        </w:rPr>
+      </w:pPr>
+      <w:r>
+        <w:rPr>
+          <w:b w:val="1"/>
+          <w:rtl w:val="0"/>
+        </w:rPr>
+        <w:t xml:space="preserve">Reporte de aportación (Segunda entrega)</w:t>
+      </w:r>
+    </w:p>
+    <w:p>
+      <w:pPr>
+        <w:rPr>
+          <w:b w:val="1"/>
+        </w:rPr>
+      </w:pPr>
+      <w:r>
+        <w:rPr>
+          <w:rtl w:val="0"/>
+        </w:rPr>
+      </w:r>
+    </w:p>
+    <w:tbl>
+      <w:tblPr>
+        <w:tblStyle w:val="Table2"/>
+        <w:tblW w:w="9029.0" w:type="dxa"/>
+        <w:jc w:val="left"/>
+        <w:tblInd w:w="100.0" w:type="pct"/>
+        <w:tblBorders>
+          <w:top w:color="000000" w:space="0" w:sz="8" w:val="single"/>
+          <w:left w:color="000000" w:space="0" w:sz="8" w:val="single"/>
+          <w:bottom w:color="000000" w:space="0" w:sz="8" w:val="single"/>
+          <w:right w:color="000000" w:space="0" w:sz="8" w:val="single"/>
+          <w:insideH w:color="000000" w:space="0" w:sz="8" w:val="single"/>
+          <w:insideV w:color="000000" w:space="0" w:sz="8" w:val="single"/>
+        </w:tblBorders>
+        <w:tblLayout w:type="fixed"/>
+        <w:tblLook w:val="0600"/>
+      </w:tblPr>
+      <w:tblGrid>
+        <w:gridCol w:w="3009.6666666666665"/>
+        <w:gridCol w:w="3009.6666666666665"/>
+        <w:gridCol w:w="3009.6666666666665"/>
+        <w:tblGridChange w:id="0">
+          <w:tblGrid>
+            <w:gridCol w:w="3009.6666666666665"/>
+            <w:gridCol w:w="3009.6666666666665"/>
+            <w:gridCol w:w="3009.6666666666665"/>
+          </w:tblGrid>
+        </w:tblGridChange>
+      </w:tblGrid>
+      <w:tr>
+        <w:tc>
+          <w:tcPr>
+            <w:shd w:fill="auto" w:val="clear"/>
+            <w:tcMar>
+              <w:top w:w="100.0" w:type="dxa"/>
+              <w:left w:w="100.0" w:type="dxa"/>
+              <w:bottom w:w="100.0" w:type="dxa"/>
+              <w:right w:w="100.0" w:type="dxa"/>
+            </w:tcMar>
+            <w:vAlign w:val="top"/>
+          </w:tcPr>
+          <w:p>
+            <w:pPr>
+              <w:keepNext w:val="0"/>
+              <w:keepLines w:val="0"/>
+              <w:widowControl w:val="0"/>
+              <w:pBdr>
+                <w:top w:space="0" w:sz="0" w:val="nil"/>
+                <w:left w:space="0" w:sz="0" w:val="nil"/>
+                <w:bottom w:space="0" w:sz="0" w:val="nil"/>
+                <w:right w:space="0" w:sz="0" w:val="nil"/>
+                <w:between w:space="0" w:sz="0" w:val="nil"/>
+              </w:pBdr>
+              <w:shd w:fill="auto" w:val="clear"/>
+              <w:spacing w:after="0" w:before="0" w:line="240" w:lineRule="auto"/>
+              <w:ind w:left="0" w:right="0" w:firstLine="0"/>
+              <w:jc w:val="left"/>
+              <w:rPr>
+                <w:b w:val="1"/>
+              </w:rPr>
+            </w:pPr>
+            <w:r>
+              <w:rPr>
+                <w:b w:val="1"/>
+                <w:rtl w:val="0"/>
+              </w:rPr>
+              <w:t xml:space="preserve">Integrante</w:t>
+            </w:r>
+          </w:p>
+        </w:tc>
+        <w:tc>
+          <w:tcPr>
+            <w:shd w:fill="auto" w:val="clear"/>
+            <w:tcMar>
+              <w:top w:w="100.0" w:type="dxa"/>
+              <w:left w:w="100.0" w:type="dxa"/>
+              <w:bottom w:w="100.0" w:type="dxa"/>
+              <w:right w:w="100.0" w:type="dxa"/>
+            </w:tcMar>
+            <w:vAlign w:val="top"/>
+          </w:tcPr>
+          <w:p>
+            <w:pPr>
+              <w:keepNext w:val="0"/>
+              <w:keepLines w:val="0"/>
+              <w:widowControl w:val="0"/>
+              <w:pBdr>
+                <w:top w:space="0" w:sz="0" w:val="nil"/>
+                <w:left w:space="0" w:sz="0" w:val="nil"/>
+                <w:bottom w:space="0" w:sz="0" w:val="nil"/>
+                <w:right w:space="0" w:sz="0" w:val="nil"/>
+                <w:between w:space="0" w:sz="0" w:val="nil"/>
+              </w:pBdr>
+              <w:shd w:fill="auto" w:val="clear"/>
+              <w:spacing w:after="0" w:before="0" w:line="240" w:lineRule="auto"/>
+              <w:ind w:left="0" w:right="0" w:firstLine="0"/>
+              <w:jc w:val="left"/>
+              <w:rPr>
+                <w:b w:val="1"/>
+              </w:rPr>
+            </w:pPr>
+            <w:r>
+              <w:rPr>
+                <w:b w:val="1"/>
+                <w:rtl w:val="0"/>
+              </w:rPr>
+              <w:t xml:space="preserve">Tareas realizadas</w:t>
+            </w:r>
+          </w:p>
+        </w:tc>
+        <w:tc>
+          <w:tcPr>
+            <w:shd w:fill="auto" w:val="clear"/>
+            <w:tcMar>
+              <w:top w:w="100.0" w:type="dxa"/>
+              <w:left w:w="100.0" w:type="dxa"/>
+              <w:bottom w:w="100.0" w:type="dxa"/>
+              <w:right w:w="100.0" w:type="dxa"/>
+            </w:tcMar>
+            <w:vAlign w:val="top"/>
+          </w:tcPr>
+          <w:p>
+            <w:pPr>
+              <w:keepNext w:val="0"/>
+              <w:keepLines w:val="0"/>
+              <w:widowControl w:val="0"/>
+              <w:pBdr>
+                <w:top w:space="0" w:sz="0" w:val="nil"/>
+                <w:left w:space="0" w:sz="0" w:val="nil"/>
+                <w:bottom w:space="0" w:sz="0" w:val="nil"/>
+                <w:right w:space="0" w:sz="0" w:val="nil"/>
+                <w:between w:space="0" w:sz="0" w:val="nil"/>
+              </w:pBdr>
+              <w:shd w:fill="auto" w:val="clear"/>
+              <w:spacing w:after="0" w:before="0" w:line="240" w:lineRule="auto"/>
+              <w:ind w:left="0" w:right="0" w:firstLine="0"/>
+              <w:jc w:val="left"/>
+              <w:rPr>
+                <w:b w:val="1"/>
+              </w:rPr>
+            </w:pPr>
+            <w:r>
+              <w:rPr>
+                <w:b w:val="1"/>
+                <w:rtl w:val="0"/>
+              </w:rPr>
+              <w:t xml:space="preserve">Aporte</w:t>
+            </w:r>
+          </w:p>
+        </w:tc>
+      </w:tr>
+      <w:tr>
+        <w:tc>
+          <w:tcPr>
+            <w:shd w:fill="auto" w:val="clear"/>
+            <w:tcMar>
+              <w:top w:w="100.0" w:type="dxa"/>
+              <w:left w:w="100.0" w:type="dxa"/>
+              <w:bottom w:w="100.0" w:type="dxa"/>
+              <w:right w:w="100.0" w:type="dxa"/>
+            </w:tcMar>
+            <w:vAlign w:val="top"/>
+          </w:tcPr>
+          <w:p>
+            <w:pPr>
+              <w:keepNext w:val="0"/>
+              <w:keepLines w:val="0"/>
+              <w:widowControl w:val="0"/>
+              <w:pBdr>
+                <w:top w:space="0" w:sz="0" w:val="nil"/>
+                <w:left w:space="0" w:sz="0" w:val="nil"/>
+                <w:bottom w:space="0" w:sz="0" w:val="nil"/>
+                <w:right w:space="0" w:sz="0" w:val="nil"/>
+                <w:between w:space="0" w:sz="0" w:val="nil"/>
+              </w:pBdr>
+              <w:shd w:fill="auto" w:val="clear"/>
+              <w:spacing w:after="0" w:before="0" w:line="240" w:lineRule="auto"/>
+              <w:ind w:left="0" w:right="0" w:firstLine="0"/>
+              <w:jc w:val="left"/>
+              <w:rPr>
+                <w:b w:val="1"/>
+              </w:rPr>
+            </w:pPr>
+            <w:r>
+              <w:rPr>
+                <w:b w:val="1"/>
+                <w:rtl w:val="0"/>
+              </w:rPr>
+              <w:t xml:space="preserve">Gerardo Hau</w:t>
+            </w:r>
+          </w:p>
+        </w:tc>
+        <w:tc>
+          <w:tcPr>
+            <w:shd w:fill="auto" w:val="clear"/>
+            <w:tcMar>
+              <w:top w:w="100.0" w:type="dxa"/>
+              <w:left w:w="100.0" w:type="dxa"/>
+              <w:bottom w:w="100.0" w:type="dxa"/>
+              <w:right w:w="100.0" w:type="dxa"/>
+            </w:tcMar>
+            <w:vAlign w:val="top"/>
+          </w:tcPr>
+          <w:p>
+            <w:pPr>
+              <w:keepNext w:val="0"/>
+              <w:keepLines w:val="0"/>
+              <w:widowControl w:val="0"/>
+              <w:pBdr>
+                <w:top w:space="0" w:sz="0" w:val="nil"/>
+                <w:left w:space="0" w:sz="0" w:val="nil"/>
+                <w:bottom w:space="0" w:sz="0" w:val="nil"/>
+                <w:right w:space="0" w:sz="0" w:val="nil"/>
+                <w:between w:space="0" w:sz="0" w:val="nil"/>
+              </w:pBdr>
+              <w:shd w:fill="auto" w:val="clear"/>
+              <w:spacing w:after="0" w:before="0" w:line="240" w:lineRule="auto"/>
+              <w:ind w:left="0" w:right="0" w:firstLine="0"/>
+              <w:jc w:val="left"/>
+              <w:rPr>
+                <w:b w:val="1"/>
+              </w:rPr>
+            </w:pPr>
+            <w:r>
+              <w:rPr>
+                <w:b w:val="1"/>
+                <w:rtl w:val="0"/>
+              </w:rPr>
+              <w:t xml:space="preserve">10</w:t>
+            </w:r>
+          </w:p>
+        </w:tc>
+        <w:tc>
+          <w:tcPr>
+            <w:shd w:fill="auto" w:val="clear"/>
+            <w:tcMar>
+              <w:top w:w="100.0" w:type="dxa"/>
+              <w:left w:w="100.0" w:type="dxa"/>
+              <w:bottom w:w="100.0" w:type="dxa"/>
+              <w:right w:w="100.0" w:type="dxa"/>
+            </w:tcMar>
+            <w:vAlign w:val="top"/>
+          </w:tcPr>
+          <w:p>
+            <w:pPr>
+              <w:keepNext w:val="0"/>
+              <w:keepLines w:val="0"/>
+              <w:widowControl w:val="0"/>
+              <w:pBdr>
+                <w:top w:space="0" w:sz="0" w:val="nil"/>
+                <w:left w:space="0" w:sz="0" w:val="nil"/>
+                <w:bottom w:space="0" w:sz="0" w:val="nil"/>
+                <w:right w:space="0" w:sz="0" w:val="nil"/>
+                <w:between w:space="0" w:sz="0" w:val="nil"/>
+              </w:pBdr>
+              <w:shd w:fill="auto" w:val="clear"/>
+              <w:spacing w:after="0" w:before="0" w:line="240" w:lineRule="auto"/>
+              <w:ind w:left="0" w:right="0" w:firstLine="0"/>
+              <w:jc w:val="left"/>
+              <w:rPr>
+                <w:b w:val="1"/>
+              </w:rPr>
+            </w:pPr>
+            <w:r>
+              <w:rPr>
+                <w:b w:val="1"/>
+                <w:rtl w:val="0"/>
+              </w:rPr>
+              <w:t xml:space="preserve">30 %</w:t>
+            </w:r>
+          </w:p>
+        </w:tc>
+      </w:tr>
+      <w:tr>
+        <w:tc>
+          <w:tcPr>
+            <w:shd w:fill="auto" w:val="clear"/>
+            <w:tcMar>
+              <w:top w:w="100.0" w:type="dxa"/>
+              <w:left w:w="100.0" w:type="dxa"/>
+              <w:bottom w:w="100.0" w:type="dxa"/>
+              <w:right w:w="100.0" w:type="dxa"/>
+            </w:tcMar>
+            <w:vAlign w:val="top"/>
+          </w:tcPr>
+          <w:p>
+            <w:pPr>
+              <w:keepNext w:val="0"/>
+              <w:keepLines w:val="0"/>
+              <w:widowControl w:val="0"/>
+              <w:pBdr>
+                <w:top w:space="0" w:sz="0" w:val="nil"/>
+                <w:left w:space="0" w:sz="0" w:val="nil"/>
+                <w:bottom w:space="0" w:sz="0" w:val="nil"/>
+                <w:right w:space="0" w:sz="0" w:val="nil"/>
+                <w:between w:space="0" w:sz="0" w:val="nil"/>
+              </w:pBdr>
+              <w:shd w:fill="auto" w:val="clear"/>
+              <w:spacing w:after="0" w:before="0" w:line="240" w:lineRule="auto"/>
+              <w:ind w:left="0" w:right="0" w:firstLine="0"/>
+              <w:jc w:val="left"/>
+              <w:rPr>
+                <w:b w:val="1"/>
+              </w:rPr>
+            </w:pPr>
+            <w:r>
+              <w:rPr>
+                <w:b w:val="1"/>
+                <w:rtl w:val="0"/>
+              </w:rPr>
+              <w:t xml:space="preserve">Daniel Pantoja</w:t>
+            </w:r>
+          </w:p>
+        </w:tc>
+        <w:tc>
+          <w:tcPr>
+            <w:shd w:fill="auto" w:val="clear"/>
+            <w:tcMar>
+              <w:top w:w="100.0" w:type="dxa"/>
+              <w:left w:w="100.0" w:type="dxa"/>
+              <w:bottom w:w="100.0" w:type="dxa"/>
+              <w:right w:w="100.0" w:type="dxa"/>
+            </w:tcMar>
+            <w:vAlign w:val="top"/>
+          </w:tcPr>
+          <w:p>
+            <w:pPr>
+              <w:keepNext w:val="0"/>
+              <w:keepLines w:val="0"/>
+              <w:widowControl w:val="0"/>
+              <w:pBdr>
+                <w:top w:space="0" w:sz="0" w:val="nil"/>
+                <w:left w:space="0" w:sz="0" w:val="nil"/>
+                <w:bottom w:space="0" w:sz="0" w:val="nil"/>
+                <w:right w:space="0" w:sz="0" w:val="nil"/>
+                <w:between w:space="0" w:sz="0" w:val="nil"/>
+              </w:pBdr>
+              <w:shd w:fill="auto" w:val="clear"/>
+              <w:spacing w:after="0" w:before="0" w:line="240" w:lineRule="auto"/>
+              <w:ind w:left="0" w:right="0" w:firstLine="0"/>
+              <w:jc w:val="left"/>
+              <w:rPr>
+                <w:b w:val="1"/>
+              </w:rPr>
+            </w:pPr>
+            <w:r>
+              <w:rPr>
+                <w:b w:val="1"/>
+                <w:rtl w:val="0"/>
+              </w:rPr>
+              <w:t xml:space="preserve">8</w:t>
+            </w:r>
+          </w:p>
+        </w:tc>
+        <w:tc>
+          <w:tcPr>
+            <w:shd w:fill="auto" w:val="clear"/>
+            <w:tcMar>
+              <w:top w:w="100.0" w:type="dxa"/>
+              <w:left w:w="100.0" w:type="dxa"/>
+              <w:bottom w:w="100.0" w:type="dxa"/>
+              <w:right w:w="100.0" w:type="dxa"/>
+            </w:tcMar>
+            <w:vAlign w:val="top"/>
+          </w:tcPr>
+          <w:p>
+            <w:pPr>
+              <w:keepNext w:val="0"/>
+              <w:keepLines w:val="0"/>
+              <w:widowControl w:val="0"/>
+              <w:pBdr>
+                <w:top w:space="0" w:sz="0" w:val="nil"/>
+                <w:left w:space="0" w:sz="0" w:val="nil"/>
+                <w:bottom w:space="0" w:sz="0" w:val="nil"/>
+                <w:right w:space="0" w:sz="0" w:val="nil"/>
+                <w:between w:space="0" w:sz="0" w:val="nil"/>
+              </w:pBdr>
+              <w:shd w:fill="auto" w:val="clear"/>
+              <w:spacing w:after="0" w:before="0" w:line="240" w:lineRule="auto"/>
+              <w:ind w:left="0" w:right="0" w:firstLine="0"/>
+              <w:jc w:val="left"/>
+              <w:rPr>
+                <w:b w:val="1"/>
+              </w:rPr>
+            </w:pPr>
+            <w:r>
+              <w:rPr>
+                <w:b w:val="1"/>
+                <w:rtl w:val="0"/>
+              </w:rPr>
+              <w:t xml:space="preserve">25%</w:t>
+            </w:r>
+          </w:p>
+        </w:tc>
+      </w:tr>
+      <w:tr>
+        <w:tc>
+          <w:tcPr>
+            <w:shd w:fill="auto" w:val="clear"/>
+            <w:tcMar>
+              <w:top w:w="100.0" w:type="dxa"/>
+              <w:left w:w="100.0" w:type="dxa"/>
+              <w:bottom w:w="100.0" w:type="dxa"/>
+              <w:right w:w="100.0" w:type="dxa"/>
+            </w:tcMar>
+            <w:vAlign w:val="top"/>
+          </w:tcPr>
+          <w:p>
+            <w:pPr>
+              <w:keepNext w:val="0"/>
+              <w:keepLines w:val="0"/>
+              <w:widowControl w:val="0"/>
+              <w:pBdr>
+                <w:top w:space="0" w:sz="0" w:val="nil"/>
+                <w:left w:space="0" w:sz="0" w:val="nil"/>
+                <w:bottom w:space="0" w:sz="0" w:val="nil"/>
+                <w:right w:space="0" w:sz="0" w:val="nil"/>
+                <w:between w:space="0" w:sz="0" w:val="nil"/>
+              </w:pBdr>
+              <w:shd w:fill="auto" w:val="clear"/>
+              <w:spacing w:after="0" w:before="0" w:line="240" w:lineRule="auto"/>
+              <w:ind w:left="0" w:right="0" w:firstLine="0"/>
+              <w:jc w:val="left"/>
+              <w:rPr>
+                <w:b w:val="1"/>
+              </w:rPr>
+            </w:pPr>
+            <w:r>
+              <w:rPr>
+                <w:b w:val="1"/>
+                <w:rtl w:val="0"/>
+              </w:rPr>
+              <w:t xml:space="preserve">Kevin Basto</w:t>
+            </w:r>
+          </w:p>
+        </w:tc>
+        <w:tc>
+          <w:tcPr>
+            <w:shd w:fill="auto" w:val="clear"/>
+            <w:tcMar>
+              <w:top w:w="100.0" w:type="dxa"/>
+              <w:left w:w="100.0" w:type="dxa"/>
+              <w:bottom w:w="100.0" w:type="dxa"/>
+              <w:right w:w="100.0" w:type="dxa"/>
+            </w:tcMar>
+            <w:vAlign w:val="top"/>
+          </w:tcPr>
+          <w:p>
+            <w:pPr>
+              <w:keepNext w:val="0"/>
+              <w:keepLines w:val="0"/>
+              <w:widowControl w:val="0"/>
+              <w:pBdr>
+                <w:top w:space="0" w:sz="0" w:val="nil"/>
+                <w:left w:space="0" w:sz="0" w:val="nil"/>
+                <w:bottom w:space="0" w:sz="0" w:val="nil"/>
+                <w:right w:space="0" w:sz="0" w:val="nil"/>
+                <w:between w:space="0" w:sz="0" w:val="nil"/>
+              </w:pBdr>
+              <w:shd w:fill="auto" w:val="clear"/>
+              <w:spacing w:after="0" w:before="0" w:line="240" w:lineRule="auto"/>
+              <w:ind w:left="0" w:right="0" w:firstLine="0"/>
+              <w:jc w:val="left"/>
+              <w:rPr>
+                <w:b w:val="1"/>
+              </w:rPr>
+            </w:pPr>
+            <w:r>
+              <w:rPr>
+                <w:b w:val="1"/>
+                <w:rtl w:val="0"/>
+              </w:rPr>
+              <w:t xml:space="preserve">6</w:t>
+            </w:r>
+          </w:p>
+        </w:tc>
+        <w:tc>
+          <w:tcPr>
+            <w:shd w:fill="auto" w:val="clear"/>
+            <w:tcMar>
+              <w:top w:w="100.0" w:type="dxa"/>
+              <w:left w:w="100.0" w:type="dxa"/>
+              <w:bottom w:w="100.0" w:type="dxa"/>
+              <w:right w:w="100.0" w:type="dxa"/>
+            </w:tcMar>
+            <w:vAlign w:val="top"/>
+          </w:tcPr>
+          <w:p>
+            <w:pPr>
+              <w:keepNext w:val="0"/>
+              <w:keepLines w:val="0"/>
+              <w:widowControl w:val="0"/>
+              <w:pBdr>
+                <w:top w:space="0" w:sz="0" w:val="nil"/>
+                <w:left w:space="0" w:sz="0" w:val="nil"/>
+                <w:bottom w:space="0" w:sz="0" w:val="nil"/>
+                <w:right w:space="0" w:sz="0" w:val="nil"/>
+                <w:between w:space="0" w:sz="0" w:val="nil"/>
+              </w:pBdr>
+              <w:shd w:fill="auto" w:val="clear"/>
+              <w:spacing w:after="0" w:before="0" w:line="240" w:lineRule="auto"/>
+              <w:ind w:left="0" w:right="0" w:firstLine="0"/>
+              <w:jc w:val="left"/>
+              <w:rPr>
+                <w:b w:val="1"/>
+              </w:rPr>
+            </w:pPr>
+            <w:r>
+              <w:rPr>
+                <w:b w:val="1"/>
+                <w:rtl w:val="0"/>
+              </w:rPr>
+              <w:t xml:space="preserve">18%</w:t>
+            </w:r>
+          </w:p>
+        </w:tc>
+      </w:tr>
+      <w:tr>
+        <w:tc>
+          <w:tcPr>
+            <w:shd w:fill="auto" w:val="clear"/>
+            <w:tcMar>
+              <w:top w:w="100.0" w:type="dxa"/>
+              <w:left w:w="100.0" w:type="dxa"/>
+              <w:bottom w:w="100.0" w:type="dxa"/>
+              <w:right w:w="100.0" w:type="dxa"/>
+            </w:tcMar>
+            <w:vAlign w:val="top"/>
+          </w:tcPr>
+          <w:p>
+            <w:pPr>
+              <w:keepNext w:val="0"/>
+              <w:keepLines w:val="0"/>
+              <w:widowControl w:val="0"/>
+              <w:pBdr>
+                <w:top w:space="0" w:sz="0" w:val="nil"/>
+                <w:left w:space="0" w:sz="0" w:val="nil"/>
+                <w:bottom w:space="0" w:sz="0" w:val="nil"/>
+                <w:right w:space="0" w:sz="0" w:val="nil"/>
+                <w:between w:space="0" w:sz="0" w:val="nil"/>
+              </w:pBdr>
+              <w:shd w:fill="auto" w:val="clear"/>
+              <w:spacing w:after="0" w:before="0" w:line="240" w:lineRule="auto"/>
+              <w:ind w:left="0" w:right="0" w:firstLine="0"/>
+              <w:jc w:val="left"/>
+              <w:rPr>
+                <w:b w:val="1"/>
+              </w:rPr>
+            </w:pPr>
+            <w:r>
+              <w:rPr>
+                <w:b w:val="1"/>
+                <w:rtl w:val="0"/>
+              </w:rPr>
+              <w:t xml:space="preserve">Heriberto Loredo</w:t>
+            </w:r>
+          </w:p>
+        </w:tc>
+        <w:tc>
+          <w:tcPr>
+            <w:shd w:fill="auto" w:val="clear"/>
+            <w:tcMar>
+              <w:top w:w="100.0" w:type="dxa"/>
+              <w:left w:w="100.0" w:type="dxa"/>
+              <w:bottom w:w="100.0" w:type="dxa"/>
+              <w:right w:w="100.0" w:type="dxa"/>
+            </w:tcMar>
+            <w:vAlign w:val="top"/>
+          </w:tcPr>
+          <w:p>
+            <w:pPr>
+              <w:keepNext w:val="0"/>
+              <w:keepLines w:val="0"/>
+              <w:widowControl w:val="0"/>
+              <w:pBdr>
+                <w:top w:space="0" w:sz="0" w:val="nil"/>
+                <w:left w:space="0" w:sz="0" w:val="nil"/>
+                <w:bottom w:space="0" w:sz="0" w:val="nil"/>
+                <w:right w:space="0" w:sz="0" w:val="nil"/>
+                <w:between w:space="0" w:sz="0" w:val="nil"/>
+              </w:pBdr>
+              <w:shd w:fill="auto" w:val="clear"/>
+              <w:spacing w:after="0" w:before="0" w:line="240" w:lineRule="auto"/>
+              <w:ind w:left="0" w:right="0" w:firstLine="0"/>
+              <w:jc w:val="left"/>
+              <w:rPr>
+                <w:b w:val="1"/>
+              </w:rPr>
+            </w:pPr>
+            <w:r>
+              <w:rPr>
+                <w:b w:val="1"/>
+                <w:rtl w:val="0"/>
+              </w:rPr>
+              <w:t xml:space="preserve">9</w:t>
+            </w:r>
+          </w:p>
+        </w:tc>
+        <w:tc>
+          <w:tcPr>
+            <w:shd w:fill="auto" w:val="clear"/>
+            <w:tcMar>
+              <w:top w:w="100.0" w:type="dxa"/>
+              <w:left w:w="100.0" w:type="dxa"/>
+              <w:bottom w:w="100.0" w:type="dxa"/>
+              <w:right w:w="100.0" w:type="dxa"/>
+            </w:tcMar>
+            <w:vAlign w:val="top"/>
+          </w:tcPr>
+          <w:p>
+            <w:pPr>
+              <w:keepNext w:val="0"/>
+              <w:keepLines w:val="0"/>
+              <w:widowControl w:val="0"/>
+              <w:pBdr>
+                <w:top w:space="0" w:sz="0" w:val="nil"/>
+                <w:left w:space="0" w:sz="0" w:val="nil"/>
+                <w:bottom w:space="0" w:sz="0" w:val="nil"/>
+                <w:right w:space="0" w:sz="0" w:val="nil"/>
+                <w:between w:space="0" w:sz="0" w:val="nil"/>
+              </w:pBdr>
+              <w:shd w:fill="auto" w:val="clear"/>
+              <w:spacing w:after="0" w:before="0" w:line="240" w:lineRule="auto"/>
+              <w:ind w:left="0" w:right="0" w:firstLine="0"/>
+              <w:jc w:val="left"/>
+              <w:rPr>
+                <w:b w:val="1"/>
+              </w:rPr>
+            </w:pPr>
+            <w:r>
+              <w:rPr>
+                <w:b w:val="1"/>
+                <w:rtl w:val="0"/>
+              </w:rPr>
+              <w:t xml:space="preserve">27%</w:t>
+            </w:r>
+          </w:p>
+        </w:tc>
+      </w:tr>
+      <w:tr>
+        <w:tc>
+          <w:tcPr>
+            <w:shd w:fill="auto" w:val="clear"/>
+            <w:tcMar>
+              <w:top w:w="100.0" w:type="dxa"/>
+              <w:left w:w="100.0" w:type="dxa"/>
+              <w:bottom w:w="100.0" w:type="dxa"/>
+              <w:right w:w="100.0" w:type="dxa"/>
+            </w:tcMar>
+            <w:vAlign w:val="top"/>
+          </w:tcPr>
+          <w:p>
+            <w:pPr>
+              <w:keepNext w:val="0"/>
+              <w:keepLines w:val="0"/>
+              <w:widowControl w:val="0"/>
+              <w:pBdr>
+                <w:top w:space="0" w:sz="0" w:val="nil"/>
+                <w:left w:space="0" w:sz="0" w:val="nil"/>
+                <w:bottom w:space="0" w:sz="0" w:val="nil"/>
+                <w:right w:space="0" w:sz="0" w:val="nil"/>
+                <w:between w:space="0" w:sz="0" w:val="nil"/>
+              </w:pBdr>
+              <w:shd w:fill="auto" w:val="clear"/>
+              <w:spacing w:after="0" w:before="0" w:line="240" w:lineRule="auto"/>
+              <w:ind w:left="0" w:right="0" w:firstLine="0"/>
+              <w:jc w:val="left"/>
+              <w:rPr>
+                <w:b w:val="1"/>
+              </w:rPr>
+            </w:pPr>
+            <w:r>
+              <w:rPr>
+                <w:b w:val="1"/>
+                <w:rtl w:val="0"/>
+              </w:rPr>
+              <w:t xml:space="preserve">Total</w:t>
+            </w:r>
+          </w:p>
+        </w:tc>
+        <w:tc>
+          <w:tcPr>
+            <w:shd w:fill="auto" w:val="clear"/>
+            <w:tcMar>
+              <w:top w:w="100.0" w:type="dxa"/>
+              <w:left w:w="100.0" w:type="dxa"/>
+              <w:bottom w:w="100.0" w:type="dxa"/>
+              <w:right w:w="100.0" w:type="dxa"/>
+            </w:tcMar>
+            <w:vAlign w:val="top"/>
+          </w:tcPr>
+          <w:p>
+            <w:pPr>
+              <w:keepNext w:val="0"/>
+              <w:keepLines w:val="0"/>
+              <w:widowControl w:val="0"/>
+              <w:pBdr>
+                <w:top w:space="0" w:sz="0" w:val="nil"/>
+                <w:left w:space="0" w:sz="0" w:val="nil"/>
+                <w:bottom w:space="0" w:sz="0" w:val="nil"/>
+                <w:right w:space="0" w:sz="0" w:val="nil"/>
+                <w:between w:space="0" w:sz="0" w:val="nil"/>
+              </w:pBdr>
+              <w:shd w:fill="auto" w:val="clear"/>
+              <w:spacing w:after="0" w:before="0" w:line="240" w:lineRule="auto"/>
+              <w:ind w:left="0" w:right="0" w:firstLine="0"/>
+              <w:jc w:val="left"/>
+              <w:rPr>
+                <w:b w:val="1"/>
+              </w:rPr>
+            </w:pPr>
+            <w:r>
+              <w:rPr>
+                <w:b w:val="1"/>
+                <w:rtl w:val="0"/>
+              </w:rPr>
+              <w:t xml:space="preserve">33</w:t>
+            </w:r>
+          </w:p>
+        </w:tc>
+        <w:tc>
+          <w:tcPr>
+            <w:shd w:fill="auto" w:val="clear"/>
+            <w:tcMar>
+              <w:top w:w="100.0" w:type="dxa"/>
+              <w:left w:w="100.0" w:type="dxa"/>
+              <w:bottom w:w="100.0" w:type="dxa"/>
+              <w:right w:w="100.0" w:type="dxa"/>
+            </w:tcMar>
+            <w:vAlign w:val="top"/>
+          </w:tcPr>
+          <w:p>
+            <w:pPr>
+              <w:keepNext w:val="0"/>
+              <w:keepLines w:val="0"/>
+              <w:widowControl w:val="0"/>
+              <w:pBdr>
+                <w:top w:space="0" w:sz="0" w:val="nil"/>
+                <w:left w:space="0" w:sz="0" w:val="nil"/>
+                <w:bottom w:space="0" w:sz="0" w:val="nil"/>
+                <w:right w:space="0" w:sz="0" w:val="nil"/>
+                <w:between w:space="0" w:sz="0" w:val="nil"/>
+              </w:pBdr>
+              <w:shd w:fill="auto" w:val="clear"/>
+              <w:spacing w:after="0" w:before="0" w:line="240" w:lineRule="auto"/>
+              <w:ind w:left="0" w:right="0" w:firstLine="0"/>
+              <w:jc w:val="left"/>
+              <w:rPr>
+                <w:b w:val="1"/>
+              </w:rPr>
+            </w:pPr>
+            <w:r>
+              <w:rPr>
+                <w:b w:val="1"/>
+                <w:rtl w:val="0"/>
+              </w:rPr>
+              <w:t xml:space="preserve">100%</w:t>
+            </w:r>
+          </w:p>
+        </w:tc>
+      </w:tr>
+    </w:tbl>
+    <w:p>
+      <w:pPr>
+        <w:rPr>
+          <w:b w:val="1"/>
+        </w:rPr>
+      </w:pPr>
+      <w:r>
+        <w:rPr>
+          <w:rtl w:val="0"/>
+        </w:rPr>
+      </w:r>
+    </w:p>
+    <w:p>
+      <w:pPr>
+        <w:rPr>
+          <w:b w:val="1"/>
+        </w:rPr>
+      </w:pPr>
+      <w:r>
+        <w:rPr>
+          <w:b w:val="1"/>
+          <w:rtl w:val="0"/>
+        </w:rPr>
+        <w:t xml:space="preserve">Reporte de aportación (Primera Iteración)</w:t>
+      </w:r>
+    </w:p>
+    <w:p>
+      <w:pPr>
+        <w:rPr>
+          <w:b w:val="1"/>
+        </w:rPr>
+      </w:pPr>
+      <w:r>
+        <w:rPr>
+          <w:rtl w:val="0"/>
+        </w:rPr>
+      </w:r>
+    </w:p>
+    <w:tbl>
+      <w:tblPr>
+        <w:tblStyle w:val="Table3"/>
+        <w:tblW w:w="9029.0" w:type="dxa"/>
+        <w:jc w:val="left"/>
+        <w:tblInd w:w="100.0" w:type="pct"/>
+        <w:tblBorders>
+          <w:top w:color="000000" w:space="0" w:sz="8" w:val="single"/>
+          <w:left w:color="000000" w:space="0" w:sz="8" w:val="single"/>
+          <w:bottom w:color="000000" w:space="0" w:sz="8" w:val="single"/>
+          <w:right w:color="000000" w:space="0" w:sz="8" w:val="single"/>
+          <w:insideH w:color="000000" w:space="0" w:sz="8" w:val="single"/>
+          <w:insideV w:color="000000" w:space="0" w:sz="8" w:val="single"/>
+        </w:tblBorders>
+        <w:tblLayout w:type="fixed"/>
+        <w:tblLook w:val="0600"/>
+      </w:tblPr>
+      <w:tblGrid>
+        <w:gridCol w:w="3009.6666666666665"/>
+        <w:gridCol w:w="3009.6666666666665"/>
+        <w:gridCol w:w="3009.6666666666665"/>
+        <w:tblGridChange w:id="0">
+          <w:tblGrid>
+            <w:gridCol w:w="3009.6666666666665"/>
+            <w:gridCol w:w="3009.6666666666665"/>
+            <w:gridCol w:w="3009.6666666666665"/>
+          </w:tblGrid>
+        </w:tblGridChange>
+      </w:tblGrid>
+      <w:tr>
+        <w:tc>
+          <w:tcPr>
+            <w:shd w:fill="auto" w:val="clear"/>
+            <w:tcMar>
+              <w:top w:w="100.0" w:type="dxa"/>
+              <w:left w:w="100.0" w:type="dxa"/>
+              <w:bottom w:w="100.0" w:type="dxa"/>
+              <w:right w:w="100.0" w:type="dxa"/>
+            </w:tcMar>
+            <w:vAlign w:val="top"/>
+          </w:tcPr>
+          <w:p>
+            <w:pPr>
+              <w:widowControl w:val="0"/>
+              <w:spacing w:line="240" w:lineRule="auto"/>
+              <w:rPr>
+                <w:b w:val="1"/>
+              </w:rPr>
+            </w:pPr>
+            <w:r>
+              <w:rPr>
+                <w:b w:val="1"/>
+                <w:rtl w:val="0"/>
+              </w:rPr>
+              <w:t xml:space="preserve">Integrante</w:t>
+            </w:r>
+          </w:p>
+        </w:tc>
+        <w:tc>
+          <w:tcPr>
+            <w:shd w:fill="auto" w:val="clear"/>
+            <w:tcMar>
+              <w:top w:w="100.0" w:type="dxa"/>
+              <w:left w:w="100.0" w:type="dxa"/>
+              <w:bottom w:w="100.0" w:type="dxa"/>
+              <w:right w:w="100.0" w:type="dxa"/>
+            </w:tcMar>
+            <w:vAlign w:val="top"/>
+          </w:tcPr>
+          <w:p>
+            <w:pPr>
+              <w:widowControl w:val="0"/>
+              <w:spacing w:line="240" w:lineRule="auto"/>
+              <w:rPr>
+                <w:b w:val="1"/>
+              </w:rPr>
+            </w:pPr>
+            <w:r>
+              <w:rPr>
+                <w:b w:val="1"/>
+                <w:rtl w:val="0"/>
+              </w:rPr>
+              <w:t xml:space="preserve">Puntos de tareas</w:t>
+            </w:r>
+          </w:p>
+        </w:tc>
+        <w:tc>
+          <w:tcPr>
+            <w:shd w:fill="auto" w:val="clear"/>
+            <w:tcMar>
+              <w:top w:w="100.0" w:type="dxa"/>
+              <w:left w:w="100.0" w:type="dxa"/>
+              <w:bottom w:w="100.0" w:type="dxa"/>
+              <w:right w:w="100.0" w:type="dxa"/>
+            </w:tcMar>
+            <w:vAlign w:val="top"/>
+          </w:tcPr>
+          <w:p>
+            <w:pPr>
+              <w:widowControl w:val="0"/>
+              <w:spacing w:line="240" w:lineRule="auto"/>
+              <w:rPr>
+                <w:b w:val="1"/>
+              </w:rPr>
+            </w:pPr>
+            <w:r>
+              <w:rPr>
+                <w:b w:val="1"/>
+                <w:rtl w:val="0"/>
+              </w:rPr>
+              <w:t xml:space="preserve">Aporte</w:t>
+            </w:r>
+          </w:p>
+        </w:tc>
+      </w:tr>
+      <w:tr>
+        <w:tc>
+          <w:tcPr>
+            <w:shd w:fill="auto" w:val="clear"/>
+            <w:tcMar>
+              <w:top w:w="100.0" w:type="dxa"/>
+              <w:left w:w="100.0" w:type="dxa"/>
+              <w:bottom w:w="100.0" w:type="dxa"/>
+              <w:right w:w="100.0" w:type="dxa"/>
+            </w:tcMar>
+            <w:vAlign w:val="top"/>
+          </w:tcPr>
+          <w:p>
+            <w:pPr>
+              <w:widowControl w:val="0"/>
+              <w:spacing w:line="240" w:lineRule="auto"/>
+              <w:rPr>
+                <w:b w:val="1"/>
+              </w:rPr>
+            </w:pPr>
+            <w:r>
+              <w:rPr>
+                <w:b w:val="1"/>
+                <w:rtl w:val="0"/>
+              </w:rPr>
+              <w:t xml:space="preserve">Gerardo Hau</w:t>
+            </w:r>
+          </w:p>
+        </w:tc>
+        <w:tc>
+          <w:tcPr>
+            <w:shd w:fill="auto" w:val="clear"/>
+            <w:tcMar>
+              <w:top w:w="100.0" w:type="dxa"/>
+              <w:left w:w="100.0" w:type="dxa"/>
+              <w:bottom w:w="100.0" w:type="dxa"/>
+              <w:right w:w="100.0" w:type="dxa"/>
+            </w:tcMar>
+            <w:vAlign w:val="top"/>
+          </w:tcPr>
+          <w:p>
+            <w:pPr>
+              <w:widowControl w:val="0"/>
+              <w:spacing w:line="240" w:lineRule="auto"/>
+              <w:rPr>
+                <w:b w:val="1"/>
+              </w:rPr>
+            </w:pPr>
+            <w:r>
+              <w:rPr>
+                <w:b w:val="1"/>
+                <w:rtl w:val="0"/>
+              </w:rPr>
+              <w:t xml:space="preserve">16</w:t>
+            </w:r>
+          </w:p>
+        </w:tc>
+        <w:tc>
+          <w:tcPr>
+            <w:shd w:fill="auto" w:val="clear"/>
+            <w:tcMar>
+              <w:top w:w="100.0" w:type="dxa"/>
+              <w:left w:w="100.0" w:type="dxa"/>
+              <w:bottom w:w="100.0" w:type="dxa"/>
+              <w:right w:w="100.0" w:type="dxa"/>
+            </w:tcMar>
+            <w:vAlign w:val="top"/>
+          </w:tcPr>
+          <w:p>
+            <w:pPr>
+              <w:widowControl w:val="0"/>
+              <w:spacing w:line="240" w:lineRule="auto"/>
+              <w:rPr>
+                <w:b w:val="1"/>
+              </w:rPr>
+            </w:pPr>
+            <w:r>
+              <w:rPr>
+                <w:b w:val="1"/>
+                <w:rtl w:val="0"/>
+              </w:rPr>
+              <w:t xml:space="preserve">29 %</w:t>
+            </w:r>
+          </w:p>
+        </w:tc>
+      </w:tr>
+      <w:tr>
+        <w:tc>
+          <w:tcPr>
+            <w:shd w:fill="auto" w:val="clear"/>
+            <w:tcMar>
+              <w:top w:w="100.0" w:type="dxa"/>
+              <w:left w:w="100.0" w:type="dxa"/>
+              <w:bottom w:w="100.0" w:type="dxa"/>
+              <w:right w:w="100.0" w:type="dxa"/>
+            </w:tcMar>
+            <w:vAlign w:val="top"/>
+          </w:tcPr>
+          <w:p>
+            <w:pPr>
+              <w:widowControl w:val="0"/>
+              <w:spacing w:line="240" w:lineRule="auto"/>
+              <w:rPr>
+                <w:b w:val="1"/>
+              </w:rPr>
+            </w:pPr>
+            <w:r>
+              <w:rPr>
+                <w:b w:val="1"/>
+                <w:rtl w:val="0"/>
+              </w:rPr>
+              <w:t xml:space="preserve">Daniel Pantoja</w:t>
+            </w:r>
+          </w:p>
+        </w:tc>
+        <w:tc>
+          <w:tcPr>
+            <w:shd w:fill="auto" w:val="clear"/>
+            <w:tcMar>
+              <w:top w:w="100.0" w:type="dxa"/>
+              <w:left w:w="100.0" w:type="dxa"/>
+              <w:bottom w:w="100.0" w:type="dxa"/>
+              <w:right w:w="100.0" w:type="dxa"/>
+            </w:tcMar>
+            <w:vAlign w:val="top"/>
+          </w:tcPr>
+          <w:p>
+            <w:pPr>
+              <w:widowControl w:val="0"/>
+              <w:spacing w:line="240" w:lineRule="auto"/>
+              <w:rPr>
+                <w:b w:val="1"/>
+              </w:rPr>
+            </w:pPr>
+            <w:r>
+              <w:rPr>
+                <w:b w:val="1"/>
+                <w:rtl w:val="0"/>
+              </w:rPr>
+              <w:t xml:space="preserve">13</w:t>
+            </w:r>
+          </w:p>
+        </w:tc>
+        <w:tc>
+          <w:tcPr>
+            <w:shd w:fill="auto" w:val="clear"/>
+            <w:tcMar>
+              <w:top w:w="100.0" w:type="dxa"/>
+              <w:left w:w="100.0" w:type="dxa"/>
+              <w:bottom w:w="100.0" w:type="dxa"/>
+              <w:right w:w="100.0" w:type="dxa"/>
+            </w:tcMar>
+            <w:vAlign w:val="top"/>
+          </w:tcPr>
+          <w:p>
+            <w:pPr>
+              <w:widowControl w:val="0"/>
+              <w:spacing w:line="240" w:lineRule="auto"/>
+              <w:rPr>
+                <w:b w:val="1"/>
+              </w:rPr>
+            </w:pPr>
+            <w:r>
+              <w:rPr>
+                <w:b w:val="1"/>
+                <w:rtl w:val="0"/>
+              </w:rPr>
+              <w:t xml:space="preserve">23%</w:t>
+            </w:r>
+          </w:p>
+        </w:tc>
+      </w:tr>
+      <w:tr>
+        <w:tc>
+          <w:tcPr>
+            <w:shd w:fill="auto" w:val="clear"/>
+            <w:tcMar>
+              <w:top w:w="100.0" w:type="dxa"/>
+              <w:left w:w="100.0" w:type="dxa"/>
+              <w:bottom w:w="100.0" w:type="dxa"/>
+              <w:right w:w="100.0" w:type="dxa"/>
+            </w:tcMar>
+            <w:vAlign w:val="top"/>
+          </w:tcPr>
+          <w:p>
+            <w:pPr>
+              <w:widowControl w:val="0"/>
+              <w:spacing w:line="240" w:lineRule="auto"/>
+              <w:rPr>
+                <w:b w:val="1"/>
+              </w:rPr>
+            </w:pPr>
+            <w:r>
+              <w:rPr>
+                <w:b w:val="1"/>
+                <w:rtl w:val="0"/>
+              </w:rPr>
+              <w:t xml:space="preserve">Kevin Basto</w:t>
+            </w:r>
+          </w:p>
+        </w:tc>
+        <w:tc>
+          <w:tcPr>
+            <w:shd w:fill="auto" w:val="clear"/>
+            <w:tcMar>
+              <w:top w:w="100.0" w:type="dxa"/>
+              <w:left w:w="100.0" w:type="dxa"/>
+              <w:bottom w:w="100.0" w:type="dxa"/>
+              <w:right w:w="100.0" w:type="dxa"/>
+            </w:tcMar>
+            <w:vAlign w:val="top"/>
+          </w:tcPr>
+          <w:p>
+            <w:pPr>
+              <w:widowControl w:val="0"/>
+              <w:spacing w:line="240" w:lineRule="auto"/>
+              <w:rPr>
+                <w:b w:val="1"/>
+              </w:rPr>
+            </w:pPr>
+            <w:r>
+              <w:rPr>
+                <w:b w:val="1"/>
+                <w:rtl w:val="0"/>
+              </w:rPr>
+              <w:t xml:space="preserve">14</w:t>
+            </w:r>
+          </w:p>
+        </w:tc>
+        <w:tc>
+          <w:tcPr>
+            <w:shd w:fill="auto" w:val="clear"/>
+            <w:tcMar>
+              <w:top w:w="100.0" w:type="dxa"/>
+              <w:left w:w="100.0" w:type="dxa"/>
+              <w:bottom w:w="100.0" w:type="dxa"/>
+              <w:right w:w="100.0" w:type="dxa"/>
+            </w:tcMar>
+            <w:vAlign w:val="top"/>
+          </w:tcPr>
+          <w:p>
+            <w:pPr>
+              <w:widowControl w:val="0"/>
+              <w:spacing w:line="240" w:lineRule="auto"/>
+              <w:rPr>
+                <w:b w:val="1"/>
+              </w:rPr>
+            </w:pPr>
+            <w:r>
+              <w:rPr>
+                <w:b w:val="1"/>
+                <w:rtl w:val="0"/>
+              </w:rPr>
+              <w:t xml:space="preserve">25%</w:t>
+            </w:r>
+          </w:p>
+        </w:tc>
+      </w:tr>
+      <w:tr>
+        <w:tc>
+          <w:tcPr>
+            <w:shd w:fill="auto" w:val="clear"/>
+            <w:tcMar>
+              <w:top w:w="100.0" w:type="dxa"/>
+              <w:left w:w="100.0" w:type="dxa"/>
+              <w:bottom w:w="100.0" w:type="dxa"/>
+              <w:right w:w="100.0" w:type="dxa"/>
+            </w:tcMar>
+            <w:vAlign w:val="top"/>
+          </w:tcPr>
+          <w:p>
+            <w:pPr>
+              <w:widowControl w:val="0"/>
+              <w:spacing w:line="240" w:lineRule="auto"/>
+              <w:rPr>
+                <w:b w:val="1"/>
+              </w:rPr>
+            </w:pPr>
+            <w:r>
+              <w:rPr>
+                <w:b w:val="1"/>
+                <w:rtl w:val="0"/>
+              </w:rPr>
+              <w:t xml:space="preserve">Heriberto Loredo</w:t>
+            </w:r>
+          </w:p>
+        </w:tc>
+        <w:tc>
+          <w:tcPr>
+            <w:shd w:fill="auto" w:val="clear"/>
+            <w:tcMar>
+              <w:top w:w="100.0" w:type="dxa"/>
+              <w:left w:w="100.0" w:type="dxa"/>
+              <w:bottom w:w="100.0" w:type="dxa"/>
+              <w:right w:w="100.0" w:type="dxa"/>
+            </w:tcMar>
+            <w:vAlign w:val="top"/>
+          </w:tcPr>
+          <w:p>
+            <w:pPr>
+              <w:widowControl w:val="0"/>
+              <w:spacing w:line="240" w:lineRule="auto"/>
+              <w:rPr>
+                <w:b w:val="1"/>
+              </w:rPr>
+            </w:pPr>
+            <w:r>
+              <w:rPr>
+                <w:b w:val="1"/>
+                <w:rtl w:val="0"/>
+              </w:rPr>
+              <w:t xml:space="preserve">13</w:t>
+            </w:r>
+          </w:p>
+        </w:tc>
+        <w:tc>
+          <w:tcPr>
+            <w:shd w:fill="auto" w:val="clear"/>
+            <w:tcMar>
+              <w:top w:w="100.0" w:type="dxa"/>
+              <w:left w:w="100.0" w:type="dxa"/>
+              <w:bottom w:w="100.0" w:type="dxa"/>
+              <w:right w:w="100.0" w:type="dxa"/>
+            </w:tcMar>
+            <w:vAlign w:val="top"/>
+          </w:tcPr>
+          <w:p>
+            <w:pPr>
+              <w:widowControl w:val="0"/>
+              <w:spacing w:line="240" w:lineRule="auto"/>
+              <w:rPr>
+                <w:b w:val="1"/>
+              </w:rPr>
+            </w:pPr>
+            <w:r>
+              <w:rPr>
+                <w:b w:val="1"/>
+                <w:rtl w:val="0"/>
+              </w:rPr>
+              <w:t xml:space="preserve">23%</w:t>
+            </w:r>
+          </w:p>
+        </w:tc>
+      </w:tr>
+      <w:tr>
+        <w:tc>
+          <w:tcPr>
+            <w:shd w:fill="auto" w:val="clear"/>
+            <w:tcMar>
+              <w:top w:w="100.0" w:type="dxa"/>
+              <w:left w:w="100.0" w:type="dxa"/>
+              <w:bottom w:w="100.0" w:type="dxa"/>
+              <w:right w:w="100.0" w:type="dxa"/>
+            </w:tcMar>
+            <w:vAlign w:val="top"/>
+          </w:tcPr>
+          <w:p>
+            <w:pPr>
+              <w:widowControl w:val="0"/>
+              <w:spacing w:line="240" w:lineRule="auto"/>
+              <w:rPr>
+                <w:b w:val="1"/>
+              </w:rPr>
+            </w:pPr>
+            <w:r>
+              <w:rPr>
+                <w:b w:val="1"/>
+                <w:rtl w:val="0"/>
+              </w:rPr>
+              <w:t xml:space="preserve">Total</w:t>
+            </w:r>
+          </w:p>
+        </w:tc>
+        <w:tc>
+          <w:tcPr>
+            <w:shd w:fill="auto" w:val="clear"/>
+            <w:tcMar>
+              <w:top w:w="100.0" w:type="dxa"/>
+              <w:left w:w="100.0" w:type="dxa"/>
+              <w:bottom w:w="100.0" w:type="dxa"/>
+              <w:right w:w="100.0" w:type="dxa"/>
+            </w:tcMar>
+            <w:vAlign w:val="top"/>
+          </w:tcPr>
+          <w:p>
+            <w:pPr>
+              <w:widowControl w:val="0"/>
+              <w:spacing w:line="240" w:lineRule="auto"/>
+              <w:rPr>
+                <w:b w:val="1"/>
+              </w:rPr>
+            </w:pPr>
+            <w:r>
+              <w:rPr>
+                <w:b w:val="1"/>
+                <w:rtl w:val="0"/>
+              </w:rPr>
+              <w:t xml:space="preserve">56</w:t>
+            </w:r>
+          </w:p>
+        </w:tc>
+        <w:tc>
+          <w:tcPr>
+            <w:shd w:fill="auto" w:val="clear"/>
+            <w:tcMar>
+              <w:top w:w="100.0" w:type="dxa"/>
+              <w:left w:w="100.0" w:type="dxa"/>
+              <w:bottom w:w="100.0" w:type="dxa"/>
+              <w:right w:w="100.0" w:type="dxa"/>
+            </w:tcMar>
+            <w:vAlign w:val="top"/>
+          </w:tcPr>
+          <w:p>
+            <w:pPr>
+              <w:widowControl w:val="0"/>
+              <w:spacing w:line="240" w:lineRule="auto"/>
+              <w:rPr>
+                <w:b w:val="1"/>
+              </w:rPr>
+            </w:pPr>
+            <w:r>
+              <w:rPr>
+                <w:b w:val="1"/>
+                <w:rtl w:val="0"/>
+              </w:rPr>
+              <w:t xml:space="preserve">100%</w:t>
+            </w:r>
+          </w:p>
+        </w:tc>
+      </w:tr>
+    </w:tbl>
+    <w:p>
+      <w:pPr>
         <w:rPr>
           <w:b w:val="1"/>
         </w:rPr>
@@ -1748,6 +5122,45 @@
       <w:sz w:val="30"/>
       <w:szCs w:val="30"/>
     </w:rPr>
+  </w:style>
+  <w:style w:type="table" w:styleId="Table1">
+    <w:basedOn w:val="TableNormal"/>
+    <w:tblPr>
+      <w:tblStyleRowBandSize w:val="1"/>
+      <w:tblStyleColBandSize w:val="1"/>
+      <w:tblCellMar>
+        <w:top w:w="100.0" w:type="dxa"/>
+        <w:left w:w="100.0" w:type="dxa"/>
+        <w:bottom w:w="100.0" w:type="dxa"/>
+        <w:right w:w="100.0" w:type="dxa"/>
+      </w:tblCellMar>
+    </w:tblPr>
+  </w:style>
+  <w:style w:type="table" w:styleId="Table2">
+    <w:basedOn w:val="TableNormal"/>
+    <w:tblPr>
+      <w:tblStyleRowBandSize w:val="1"/>
+      <w:tblStyleColBandSize w:val="1"/>
+      <w:tblCellMar>
+        <w:top w:w="100.0" w:type="dxa"/>
+        <w:left w:w="100.0" w:type="dxa"/>
+        <w:bottom w:w="100.0" w:type="dxa"/>
+        <w:right w:w="100.0" w:type="dxa"/>
+      </w:tblCellMar>
+    </w:tblPr>
+  </w:style>
+  <w:style w:type="table" w:styleId="Table3">
+    <w:basedOn w:val="TableNormal"/>
+    <w:tblPr>
+      <w:tblStyleRowBandSize w:val="1"/>
+      <w:tblStyleColBandSize w:val="1"/>
+      <w:tblCellMar>
+        <w:top w:w="100.0" w:type="dxa"/>
+        <w:left w:w="100.0" w:type="dxa"/>
+        <w:bottom w:w="100.0" w:type="dxa"/>
+        <w:right w:w="100.0" w:type="dxa"/>
+      </w:tblCellMar>
+    </w:tblPr>
   </w:style>
 </w:styles>
 </file>

</xml_diff>